<commit_message>
CPSAP: lab4 1st task in progress
</commit_message>
<xml_diff>
--- a/CPSAP/Lections/Lection_4/Лекция_04_EventEmitterX.docx
+++ b/CPSAP/Lections/Lection_4/Лекция_04_EventEmitterX.docx
@@ -1,10 +1,11 @@
 
 <file path=word/document.xml><?xml version="1.0" encoding="utf-8"?>
-<w:document xmlns:wpc="http://schemas.microsoft.com/office/word/2010/wordprocessingCanvas" xmlns:mc="http://schemas.openxmlformats.org/markup-compatibility/2006" xmlns:o="urn:schemas-microsoft-com:office:office" xmlns:r="http://schemas.openxmlformats.org/officeDocument/2006/relationships" xmlns:m="http://schemas.openxmlformats.org/officeDocument/2006/math" xmlns:v="urn:schemas-microsoft-com:vml" xmlns:wp14="http://schemas.microsoft.com/office/word/2010/wordprocessingDrawing" xmlns:wp="http://schemas.openxmlformats.org/drawingml/2006/wordprocessingDrawing" xmlns:w10="urn:schemas-microsoft-com:office:word" xmlns:w="http://schemas.openxmlformats.org/wordprocessingml/2006/main" xmlns:w14="http://schemas.microsoft.com/office/word/2010/wordml" xmlns:wpg="http://schemas.microsoft.com/office/word/2010/wordprocessingGroup" xmlns:wpi="http://schemas.microsoft.com/office/word/2010/wordprocessingInk" xmlns:wne="http://schemas.microsoft.com/office/word/2006/wordml" xmlns:wps="http://schemas.microsoft.com/office/word/2010/wordprocessingShape" mc:Ignorable="w14 wp14">
+<w:document xmlns:wpc="http://schemas.microsoft.com/office/word/2010/wordprocessingCanvas" xmlns:cx="http://schemas.microsoft.com/office/drawing/2014/chartex" xmlns:cx1="http://schemas.microsoft.com/office/drawing/2015/9/8/chartex" xmlns:cx2="http://schemas.microsoft.com/office/drawing/2015/10/21/chartex" xmlns:cx3="http://schemas.microsoft.com/office/drawing/2016/5/9/chartex" xmlns:cx4="http://schemas.microsoft.com/office/drawing/2016/5/10/chartex" xmlns:cx5="http://schemas.microsoft.com/office/drawing/2016/5/11/chartex" xmlns:cx6="http://schemas.microsoft.com/office/drawing/2016/5/12/chartex" xmlns:cx7="http://schemas.microsoft.com/office/drawing/2016/5/13/chartex" xmlns:cx8="http://schemas.microsoft.com/office/drawing/2016/5/14/chartex" xmlns:mc="http://schemas.openxmlformats.org/markup-compatibility/2006" xmlns:aink="http://schemas.microsoft.com/office/drawing/2016/ink" xmlns:am3d="http://schemas.microsoft.com/office/drawing/2017/model3d" xmlns:o="urn:schemas-microsoft-com:office:office" xmlns:r="http://schemas.openxmlformats.org/officeDocument/2006/relationships" xmlns:m="http://schemas.openxmlformats.org/officeDocument/2006/math" xmlns:v="urn:schemas-microsoft-com:vml" xmlns:wp14="http://schemas.microsoft.com/office/word/2010/wordprocessingDrawing" xmlns:wp="http://schemas.openxmlformats.org/drawingml/2006/wordprocessingDrawing" xmlns:w10="urn:schemas-microsoft-com:office:word" xmlns:w="http://schemas.openxmlformats.org/wordprocessingml/2006/main" xmlns:w14="http://schemas.microsoft.com/office/word/2010/wordml" xmlns:w15="http://schemas.microsoft.com/office/word/2012/wordml" xmlns:w16cex="http://schemas.microsoft.com/office/word/2018/wordml/cex" xmlns:w16cid="http://schemas.microsoft.com/office/word/2016/wordml/cid" xmlns:w16="http://schemas.microsoft.com/office/word/2018/wordml" xmlns:w16sdtdh="http://schemas.microsoft.com/office/word/2020/wordml/sdtdatahash" xmlns:w16se="http://schemas.microsoft.com/office/word/2015/wordml/symex" xmlns:wpg="http://schemas.microsoft.com/office/word/2010/wordprocessingGroup" xmlns:wpi="http://schemas.microsoft.com/office/word/2010/wordprocessingInk" xmlns:wne="http://schemas.microsoft.com/office/word/2006/wordml" xmlns:wps="http://schemas.microsoft.com/office/word/2010/wordprocessingShape" mc:Ignorable="w14 w15 w16se w16cid w16 w16cex w16sdtdh wp14">
   <w:body>
     <w:p>
       <w:pPr>
         <w:spacing w:after="0"/>
+        <w:ind w:firstLine="708"/>
         <w:jc w:val="right"/>
         <w:rPr>
           <w:rFonts w:ascii="Courier New" w:hAnsi="Courier New" w:cs="Courier New"/>
@@ -249,7 +250,7 @@
           <w:sz w:val="28"/>
           <w:szCs w:val="28"/>
         </w:rPr>
-        <w:t>Событие в  программном  объекте – это  переход  объекта из одного состояние в другое. При этом</w:t>
+        <w:t xml:space="preserve">Событие в  программном  объекте – это  переход  объекта из одного состояние в другое. При </w:t>
       </w:r>
       <w:proofErr w:type="gramStart"/>
       <w:r>
@@ -258,7 +259,7 @@
           <w:sz w:val="28"/>
           <w:szCs w:val="28"/>
         </w:rPr>
-        <w:t>,</w:t>
+        <w:t>этом,  об</w:t>
       </w:r>
       <w:proofErr w:type="gramEnd"/>
       <w:r>
@@ -267,7 +268,7 @@
           <w:sz w:val="28"/>
           <w:szCs w:val="28"/>
         </w:rPr>
-        <w:t xml:space="preserve">  об этом переходе могут быть извещены другие объекты. </w:t>
+        <w:t xml:space="preserve"> этом переходе могут быть извещены другие объекты. </w:t>
       </w:r>
       <w:r>
         <w:rPr>
@@ -344,8 +345,6 @@
         </w:rPr>
         <w:t xml:space="preserve">  </w:t>
       </w:r>
-      <w:bookmarkStart w:id="0" w:name="_GoBack"/>
-      <w:bookmarkEnd w:id="0"/>
     </w:p>
     <w:p>
       <w:pPr>
@@ -475,7 +474,7 @@
           <w:lang w:eastAsia="ru-RU"/>
         </w:rPr>
         <w:drawing>
-          <wp:inline distT="0" distB="0" distL="0" distR="0">
+          <wp:inline distT="0" distB="0" distL="0" distR="0" wp14:anchorId="4286FA0A" wp14:editId="4F333968">
             <wp:extent cx="5648325" cy="2524125"/>
             <wp:effectExtent l="19050" t="19050" r="28575" b="28575"/>
             <wp:docPr id="4" name="Рисунок 4"/>
@@ -492,7 +491,7 @@
                     </pic:cNvPicPr>
                   </pic:nvPicPr>
                   <pic:blipFill>
-                    <a:blip r:embed="rId9">
+                    <a:blip r:embed="rId8">
                       <a:extLst>
                         <a:ext uri="{28A0092B-C50C-407E-A947-70E740481C1C}">
                           <a14:useLocalDpi xmlns:a14="http://schemas.microsoft.com/office/drawing/2010/main" val="0"/>
@@ -636,7 +635,6 @@
         </w:rPr>
         <w:t xml:space="preserve">и </w:t>
       </w:r>
-      <w:proofErr w:type="spellStart"/>
       <w:r>
         <w:rPr>
           <w:rFonts w:ascii="Courier New" w:hAnsi="Courier New" w:cs="Courier New"/>
@@ -648,7 +646,6 @@
         </w:rPr>
         <w:t>util</w:t>
       </w:r>
-      <w:proofErr w:type="spellEnd"/>
       <w:r>
         <w:rPr>
           <w:rFonts w:ascii="Courier New" w:hAnsi="Courier New" w:cs="Courier New"/>
@@ -691,7 +688,7 @@
           <w:lang w:eastAsia="ru-RU"/>
         </w:rPr>
         <w:drawing>
-          <wp:inline distT="0" distB="0" distL="0" distR="0">
+          <wp:inline distT="0" distB="0" distL="0" distR="0" wp14:anchorId="7B2E3A92" wp14:editId="3789F38B">
             <wp:extent cx="4962525" cy="752475"/>
             <wp:effectExtent l="19050" t="19050" r="28575" b="28575"/>
             <wp:docPr id="8" name="Рисунок 8"/>
@@ -708,7 +705,7 @@
                     </pic:cNvPicPr>
                   </pic:nvPicPr>
                   <pic:blipFill>
-                    <a:blip r:embed="rId10">
+                    <a:blip r:embed="rId9">
                       <a:extLst>
                         <a:ext uri="{28A0092B-C50C-407E-A947-70E740481C1C}">
                           <a14:useLocalDpi xmlns:a14="http://schemas.microsoft.com/office/drawing/2010/main" val="0"/>
@@ -933,7 +930,6 @@
         </w:rPr>
         <w:t xml:space="preserve">модуля  </w:t>
       </w:r>
-      <w:proofErr w:type="spellStart"/>
       <w:r>
         <w:rPr>
           <w:rFonts w:ascii="Courier New" w:hAnsi="Courier New" w:cs="Courier New"/>
@@ -944,7 +940,6 @@
         </w:rPr>
         <w:t>utils</w:t>
       </w:r>
-      <w:proofErr w:type="spellEnd"/>
       <w:r>
         <w:rPr>
           <w:rFonts w:ascii="Courier New" w:hAnsi="Courier New" w:cs="Courier New"/>
@@ -998,7 +993,7 @@
         </w:rPr>
         <w:lastRenderedPageBreak/>
         <w:drawing>
-          <wp:inline distT="0" distB="0" distL="0" distR="0">
+          <wp:inline distT="0" distB="0" distL="0" distR="0" wp14:anchorId="4250E2C1" wp14:editId="3417D5FD">
             <wp:extent cx="3343275" cy="466725"/>
             <wp:effectExtent l="0" t="0" r="9525" b="9525"/>
             <wp:docPr id="9" name="Рисунок 9"/>
@@ -1015,7 +1010,7 @@
                     </pic:cNvPicPr>
                   </pic:nvPicPr>
                   <pic:blipFill>
-                    <a:blip r:embed="rId11">
+                    <a:blip r:embed="rId10">
                       <a:extLst>
                         <a:ext uri="{28A0092B-C50C-407E-A947-70E740481C1C}">
                           <a14:useLocalDpi xmlns:a14="http://schemas.microsoft.com/office/drawing/2010/main" val="0"/>
@@ -1346,6 +1341,7 @@
           <w:b/>
           <w:sz w:val="28"/>
           <w:szCs w:val="28"/>
+          <w:lang w:val="en-US"/>
         </w:rPr>
       </w:pPr>
       <w:r>
@@ -1358,7 +1354,7 @@
           <w:lang w:eastAsia="ru-RU"/>
         </w:rPr>
         <w:drawing>
-          <wp:inline distT="0" distB="0" distL="0" distR="0">
+          <wp:inline distT="0" distB="0" distL="0" distR="0" wp14:anchorId="11791684" wp14:editId="6D6183FE">
             <wp:extent cx="6562725" cy="5619750"/>
             <wp:effectExtent l="0" t="0" r="9525" b="0"/>
             <wp:docPr id="11" name="Рисунок 11"/>
@@ -1375,7 +1371,7 @@
                     </pic:cNvPicPr>
                   </pic:nvPicPr>
                   <pic:blipFill>
-                    <a:blip r:embed="rId12">
+                    <a:blip r:embed="rId11">
                       <a:extLst>
                         <a:ext uri="{28A0092B-C50C-407E-A947-70E740481C1C}">
                           <a14:useLocalDpi xmlns:a14="http://schemas.microsoft.com/office/drawing/2010/main" val="0"/>
@@ -1549,7 +1545,7 @@
           <w:lang w:eastAsia="ru-RU"/>
         </w:rPr>
         <w:drawing>
-          <wp:inline distT="0" distB="0" distL="0" distR="0">
+          <wp:inline distT="0" distB="0" distL="0" distR="0" wp14:anchorId="51119066" wp14:editId="29DD6CE7">
             <wp:extent cx="6353175" cy="4648200"/>
             <wp:effectExtent l="0" t="0" r="9525" b="0"/>
             <wp:docPr id="21" name="Рисунок 21"/>
@@ -1566,7 +1562,7 @@
                     </pic:cNvPicPr>
                   </pic:nvPicPr>
                   <pic:blipFill>
-                    <a:blip r:embed="rId13">
+                    <a:blip r:embed="rId12">
                       <a:extLst>
                         <a:ext uri="{28A0092B-C50C-407E-A947-70E740481C1C}">
                           <a14:useLocalDpi xmlns:a14="http://schemas.microsoft.com/office/drawing/2010/main" val="0"/>
@@ -1677,7 +1673,7 @@
         </w:rPr>
         <w:lastRenderedPageBreak/>
         <w:drawing>
-          <wp:inline distT="0" distB="0" distL="0" distR="0">
+          <wp:inline distT="0" distB="0" distL="0" distR="0" wp14:anchorId="2EA79736" wp14:editId="6E60BC6B">
             <wp:extent cx="6638925" cy="6991350"/>
             <wp:effectExtent l="0" t="0" r="9525" b="0"/>
             <wp:docPr id="22" name="Рисунок 22"/>
@@ -1694,7 +1690,7 @@
                     </pic:cNvPicPr>
                   </pic:nvPicPr>
                   <pic:blipFill>
-                    <a:blip r:embed="rId14">
+                    <a:blip r:embed="rId13">
                       <a:extLst>
                         <a:ext uri="{28A0092B-C50C-407E-A947-70E740481C1C}">
                           <a14:useLocalDpi xmlns:a14="http://schemas.microsoft.com/office/drawing/2010/main" val="0"/>
@@ -1747,7 +1743,7 @@
           <w:lang w:eastAsia="ru-RU"/>
         </w:rPr>
         <w:drawing>
-          <wp:inline distT="0" distB="0" distL="0" distR="0">
+          <wp:inline distT="0" distB="0" distL="0" distR="0" wp14:anchorId="102951DB" wp14:editId="1C35F123">
             <wp:extent cx="6638925" cy="2381250"/>
             <wp:effectExtent l="0" t="0" r="9525" b="0"/>
             <wp:docPr id="23" name="Рисунок 23"/>
@@ -1764,7 +1760,7 @@
                     </pic:cNvPicPr>
                   </pic:nvPicPr>
                   <pic:blipFill>
-                    <a:blip r:embed="rId15">
+                    <a:blip r:embed="rId14">
                       <a:extLst>
                         <a:ext uri="{28A0092B-C50C-407E-A947-70E740481C1C}">
                           <a14:useLocalDpi xmlns:a14="http://schemas.microsoft.com/office/drawing/2010/main" val="0"/>
@@ -1818,7 +1814,7 @@
         </w:rPr>
         <w:lastRenderedPageBreak/>
         <w:drawing>
-          <wp:inline distT="0" distB="0" distL="0" distR="0">
+          <wp:inline distT="0" distB="0" distL="0" distR="0" wp14:anchorId="5C70967E" wp14:editId="664A4440">
             <wp:extent cx="6638925" cy="2971800"/>
             <wp:effectExtent l="0" t="0" r="9525" b="0"/>
             <wp:docPr id="24" name="Рисунок 24"/>
@@ -1835,7 +1831,7 @@
                     </pic:cNvPicPr>
                   </pic:nvPicPr>
                   <pic:blipFill>
-                    <a:blip r:embed="rId16">
+                    <a:blip r:embed="rId15">
                       <a:extLst>
                         <a:ext uri="{28A0092B-C50C-407E-A947-70E740481C1C}">
                           <a14:useLocalDpi xmlns:a14="http://schemas.microsoft.com/office/drawing/2010/main" val="0"/>
@@ -1912,7 +1908,7 @@
           <w:lang w:eastAsia="ru-RU"/>
         </w:rPr>
         <w:drawing>
-          <wp:inline distT="0" distB="0" distL="0" distR="0">
+          <wp:inline distT="0" distB="0" distL="0" distR="0" wp14:anchorId="4A293B58" wp14:editId="2AD66E9F">
             <wp:extent cx="4495800" cy="3819525"/>
             <wp:effectExtent l="19050" t="19050" r="19050" b="28575"/>
             <wp:docPr id="25" name="Рисунок 25"/>
@@ -1929,7 +1925,7 @@
                     </pic:cNvPicPr>
                   </pic:nvPicPr>
                   <pic:blipFill>
-                    <a:blip r:embed="rId17">
+                    <a:blip r:embed="rId16">
                       <a:extLst>
                         <a:ext uri="{28A0092B-C50C-407E-A947-70E740481C1C}">
                           <a14:useLocalDpi xmlns:a14="http://schemas.microsoft.com/office/drawing/2010/main" val="0"/>
@@ -2233,7 +2229,7 @@
         </w:rPr>
         <w:lastRenderedPageBreak/>
         <w:drawing>
-          <wp:inline distT="0" distB="0" distL="0" distR="0">
+          <wp:inline distT="0" distB="0" distL="0" distR="0" wp14:anchorId="7F5E8075" wp14:editId="6772F945">
             <wp:extent cx="4943475" cy="3895725"/>
             <wp:effectExtent l="19050" t="19050" r="28575" b="28575"/>
             <wp:docPr id="27" name="Рисунок 27"/>
@@ -2250,7 +2246,7 @@
                     </pic:cNvPicPr>
                   </pic:nvPicPr>
                   <pic:blipFill>
-                    <a:blip r:embed="rId18">
+                    <a:blip r:embed="rId17">
                       <a:extLst>
                         <a:ext uri="{28A0092B-C50C-407E-A947-70E740481C1C}">
                           <a14:useLocalDpi xmlns:a14="http://schemas.microsoft.com/office/drawing/2010/main" val="0"/>
@@ -2305,7 +2301,7 @@
           <w:lang w:eastAsia="ru-RU"/>
         </w:rPr>
         <w:drawing>
-          <wp:inline distT="0" distB="0" distL="0" distR="0">
+          <wp:inline distT="0" distB="0" distL="0" distR="0" wp14:anchorId="40D1B424" wp14:editId="47F8AE62">
             <wp:extent cx="3295650" cy="2295525"/>
             <wp:effectExtent l="0" t="0" r="0" b="9525"/>
             <wp:docPr id="28" name="Рисунок 28"/>
@@ -2322,7 +2318,7 @@
                     </pic:cNvPicPr>
                   </pic:nvPicPr>
                   <pic:blipFill>
-                    <a:blip r:embed="rId19">
+                    <a:blip r:embed="rId18">
                       <a:extLst>
                         <a:ext uri="{28A0092B-C50C-407E-A947-70E740481C1C}">
                           <a14:useLocalDpi xmlns:a14="http://schemas.microsoft.com/office/drawing/2010/main" val="0"/>
@@ -2375,7 +2371,7 @@
           <w:lang w:eastAsia="ru-RU"/>
         </w:rPr>
         <w:drawing>
-          <wp:inline distT="0" distB="0" distL="0" distR="0">
+          <wp:inline distT="0" distB="0" distL="0" distR="0" wp14:anchorId="2A46AF42" wp14:editId="74BE3FA7">
             <wp:extent cx="6638925" cy="1133475"/>
             <wp:effectExtent l="0" t="0" r="9525" b="9525"/>
             <wp:docPr id="29" name="Рисунок 29"/>
@@ -2392,7 +2388,7 @@
                     </pic:cNvPicPr>
                   </pic:nvPicPr>
                   <pic:blipFill>
-                    <a:blip r:embed="rId20">
+                    <a:blip r:embed="rId19">
                       <a:extLst>
                         <a:ext uri="{28A0092B-C50C-407E-A947-70E740481C1C}">
                           <a14:useLocalDpi xmlns:a14="http://schemas.microsoft.com/office/drawing/2010/main" val="0"/>
@@ -2445,7 +2441,7 @@
           <w:lang w:eastAsia="ru-RU"/>
         </w:rPr>
         <w:drawing>
-          <wp:inline distT="0" distB="0" distL="0" distR="0">
+          <wp:inline distT="0" distB="0" distL="0" distR="0" wp14:anchorId="419CF137" wp14:editId="3CDE9516">
             <wp:extent cx="3943350" cy="1857375"/>
             <wp:effectExtent l="0" t="0" r="0" b="9525"/>
             <wp:docPr id="30" name="Рисунок 30"/>
@@ -2462,7 +2458,7 @@
                     </pic:cNvPicPr>
                   </pic:nvPicPr>
                   <pic:blipFill>
-                    <a:blip r:embed="rId21">
+                    <a:blip r:embed="rId20">
                       <a:extLst>
                         <a:ext uri="{28A0092B-C50C-407E-A947-70E740481C1C}">
                           <a14:useLocalDpi xmlns:a14="http://schemas.microsoft.com/office/drawing/2010/main" val="0"/>
@@ -2516,7 +2512,7 @@
         </w:rPr>
         <w:lastRenderedPageBreak/>
         <w:drawing>
-          <wp:inline distT="0" distB="0" distL="0" distR="0">
+          <wp:inline distT="0" distB="0" distL="0" distR="0" wp14:anchorId="420A391F" wp14:editId="1D3E22B8">
             <wp:extent cx="4619625" cy="5419725"/>
             <wp:effectExtent l="0" t="0" r="9525" b="9525"/>
             <wp:docPr id="31" name="Рисунок 31"/>
@@ -2533,7 +2529,7 @@
                     </pic:cNvPicPr>
                   </pic:nvPicPr>
                   <pic:blipFill>
-                    <a:blip r:embed="rId22">
+                    <a:blip r:embed="rId21">
                       <a:extLst>
                         <a:ext uri="{28A0092B-C50C-407E-A947-70E740481C1C}">
                           <a14:useLocalDpi xmlns:a14="http://schemas.microsoft.com/office/drawing/2010/main" val="0"/>
@@ -2598,7 +2594,7 @@
           <w:lang w:eastAsia="ru-RU"/>
         </w:rPr>
         <w:drawing>
-          <wp:inline distT="0" distB="0" distL="0" distR="0">
+          <wp:inline distT="0" distB="0" distL="0" distR="0" wp14:anchorId="73C6B91E" wp14:editId="29B8B0A8">
             <wp:extent cx="2514600" cy="1885950"/>
             <wp:effectExtent l="19050" t="19050" r="19050" b="19050"/>
             <wp:docPr id="32" name="Рисунок 32"/>
@@ -2615,7 +2611,7 @@
                     </pic:cNvPicPr>
                   </pic:nvPicPr>
                   <pic:blipFill>
-                    <a:blip r:embed="rId23">
+                    <a:blip r:embed="rId22">
                       <a:extLst>
                         <a:ext uri="{28A0092B-C50C-407E-A947-70E740481C1C}">
                           <a14:useLocalDpi xmlns:a14="http://schemas.microsoft.com/office/drawing/2010/main" val="0"/>
@@ -2731,7 +2727,7 @@
         </w:rPr>
         <w:lastRenderedPageBreak/>
         <w:drawing>
-          <wp:inline distT="0" distB="0" distL="0" distR="0">
+          <wp:inline distT="0" distB="0" distL="0" distR="0" wp14:anchorId="2D5DE124" wp14:editId="05930031">
             <wp:extent cx="6638925" cy="1962150"/>
             <wp:effectExtent l="19050" t="19050" r="28575" b="19050"/>
             <wp:docPr id="33" name="Рисунок 33"/>
@@ -2748,7 +2744,7 @@
                     </pic:cNvPicPr>
                   </pic:nvPicPr>
                   <pic:blipFill>
-                    <a:blip r:embed="rId24">
+                    <a:blip r:embed="rId23">
                       <a:extLst>
                         <a:ext uri="{28A0092B-C50C-407E-A947-70E740481C1C}">
                           <a14:useLocalDpi xmlns:a14="http://schemas.microsoft.com/office/drawing/2010/main" val="0"/>
@@ -2815,7 +2811,7 @@
           <w:lang w:eastAsia="ru-RU"/>
         </w:rPr>
         <w:drawing>
-          <wp:inline distT="0" distB="0" distL="0" distR="0">
+          <wp:inline distT="0" distB="0" distL="0" distR="0" wp14:anchorId="737B10AB" wp14:editId="533B6B27">
             <wp:extent cx="3619500" cy="1552575"/>
             <wp:effectExtent l="0" t="0" r="0" b="9525"/>
             <wp:docPr id="34" name="Рисунок 34"/>
@@ -2832,7 +2828,7 @@
                     </pic:cNvPicPr>
                   </pic:nvPicPr>
                   <pic:blipFill>
-                    <a:blip r:embed="rId25">
+                    <a:blip r:embed="rId24">
                       <a:extLst>
                         <a:ext uri="{28A0092B-C50C-407E-A947-70E740481C1C}">
                           <a14:useLocalDpi xmlns:a14="http://schemas.microsoft.com/office/drawing/2010/main" val="0"/>
@@ -3229,7 +3225,7 @@
           <w:lang w:eastAsia="ru-RU"/>
         </w:rPr>
         <w:drawing>
-          <wp:inline distT="0" distB="0" distL="0" distR="0">
+          <wp:inline distT="0" distB="0" distL="0" distR="0" wp14:anchorId="298A9AE6" wp14:editId="45653A54">
             <wp:extent cx="6638925" cy="1352550"/>
             <wp:effectExtent l="0" t="0" r="9525" b="0"/>
             <wp:docPr id="39" name="Рисунок 39"/>
@@ -3246,7 +3242,7 @@
                     </pic:cNvPicPr>
                   </pic:nvPicPr>
                   <pic:blipFill>
-                    <a:blip r:embed="rId26">
+                    <a:blip r:embed="rId25">
                       <a:extLst>
                         <a:ext uri="{28A0092B-C50C-407E-A947-70E740481C1C}">
                           <a14:useLocalDpi xmlns:a14="http://schemas.microsoft.com/office/drawing/2010/main" val="0"/>
@@ -3320,7 +3316,7 @@
           <w:lang w:eastAsia="ru-RU"/>
         </w:rPr>
         <w:drawing>
-          <wp:inline distT="0" distB="0" distL="0" distR="0">
+          <wp:inline distT="0" distB="0" distL="0" distR="0" wp14:anchorId="577B7B03" wp14:editId="372AFB68">
             <wp:extent cx="2419350" cy="1428750"/>
             <wp:effectExtent l="0" t="0" r="0" b="0"/>
             <wp:docPr id="40" name="Рисунок 40"/>
@@ -3337,7 +3333,7 @@
                     </pic:cNvPicPr>
                   </pic:nvPicPr>
                   <pic:blipFill>
-                    <a:blip r:embed="rId27">
+                    <a:blip r:embed="rId26">
                       <a:extLst>
                         <a:ext uri="{28A0092B-C50C-407E-A947-70E740481C1C}">
                           <a14:useLocalDpi xmlns:a14="http://schemas.microsoft.com/office/drawing/2010/main" val="0"/>
@@ -3427,7 +3423,7 @@
         </w:rPr>
         <w:lastRenderedPageBreak/>
         <w:drawing>
-          <wp:inline distT="0" distB="0" distL="0" distR="0">
+          <wp:inline distT="0" distB="0" distL="0" distR="0" wp14:anchorId="06FB8C0B" wp14:editId="7B382B81">
             <wp:extent cx="6648450" cy="2714625"/>
             <wp:effectExtent l="19050" t="19050" r="19050" b="28575"/>
             <wp:docPr id="41" name="Рисунок 41"/>
@@ -3444,7 +3440,7 @@
                     </pic:cNvPicPr>
                   </pic:nvPicPr>
                   <pic:blipFill>
-                    <a:blip r:embed="rId28">
+                    <a:blip r:embed="rId27">
                       <a:extLst>
                         <a:ext uri="{28A0092B-C50C-407E-A947-70E740481C1C}">
                           <a14:useLocalDpi xmlns:a14="http://schemas.microsoft.com/office/drawing/2010/main" val="0"/>
@@ -3499,7 +3495,7 @@
           <w:lang w:eastAsia="ru-RU"/>
         </w:rPr>
         <w:drawing>
-          <wp:inline distT="0" distB="0" distL="0" distR="0">
+          <wp:inline distT="0" distB="0" distL="0" distR="0" wp14:anchorId="34E9E5D5" wp14:editId="0C22DA7F">
             <wp:extent cx="3209925" cy="1524000"/>
             <wp:effectExtent l="19050" t="19050" r="28575" b="19050"/>
             <wp:docPr id="42" name="Рисунок 42"/>
@@ -3516,7 +3512,7 @@
                     </pic:cNvPicPr>
                   </pic:nvPicPr>
                   <pic:blipFill>
-                    <a:blip r:embed="rId29">
+                    <a:blip r:embed="rId28">
                       <a:extLst>
                         <a:ext uri="{28A0092B-C50C-407E-A947-70E740481C1C}">
                           <a14:useLocalDpi xmlns:a14="http://schemas.microsoft.com/office/drawing/2010/main" val="0"/>
@@ -3571,7 +3567,7 @@
           <w:lang w:eastAsia="ru-RU"/>
         </w:rPr>
         <w:drawing>
-          <wp:inline distT="0" distB="0" distL="0" distR="0">
+          <wp:inline distT="0" distB="0" distL="0" distR="0" wp14:anchorId="302503DE" wp14:editId="17122B4D">
             <wp:extent cx="6638925" cy="2476500"/>
             <wp:effectExtent l="0" t="0" r="9525" b="0"/>
             <wp:docPr id="43" name="Рисунок 43"/>
@@ -3588,7 +3584,7 @@
                     </pic:cNvPicPr>
                   </pic:nvPicPr>
                   <pic:blipFill>
-                    <a:blip r:embed="rId30">
+                    <a:blip r:embed="rId29">
                       <a:extLst>
                         <a:ext uri="{28A0092B-C50C-407E-A947-70E740481C1C}">
                           <a14:useLocalDpi xmlns:a14="http://schemas.microsoft.com/office/drawing/2010/main" val="0"/>
@@ -3641,7 +3637,7 @@
           <w:lang w:eastAsia="ru-RU"/>
         </w:rPr>
         <w:drawing>
-          <wp:inline distT="0" distB="0" distL="0" distR="0">
+          <wp:inline distT="0" distB="0" distL="0" distR="0" wp14:anchorId="2F13DFAC" wp14:editId="287893E4">
             <wp:extent cx="2667000" cy="2514600"/>
             <wp:effectExtent l="19050" t="19050" r="19050" b="19050"/>
             <wp:docPr id="44" name="Рисунок 44"/>
@@ -3658,7 +3654,7 @@
                     </pic:cNvPicPr>
                   </pic:nvPicPr>
                   <pic:blipFill>
-                    <a:blip r:embed="rId31">
+                    <a:blip r:embed="rId30">
                       <a:extLst>
                         <a:ext uri="{28A0092B-C50C-407E-A947-70E740481C1C}">
                           <a14:useLocalDpi xmlns:a14="http://schemas.microsoft.com/office/drawing/2010/main" val="0"/>
@@ -3714,7 +3710,7 @@
         </w:rPr>
         <w:lastRenderedPageBreak/>
         <w:drawing>
-          <wp:inline distT="0" distB="0" distL="0" distR="0">
+          <wp:inline distT="0" distB="0" distL="0" distR="0" wp14:anchorId="34CE5377" wp14:editId="6A64DA90">
             <wp:extent cx="6638925" cy="4486275"/>
             <wp:effectExtent l="19050" t="19050" r="28575" b="28575"/>
             <wp:docPr id="45" name="Рисунок 45"/>
@@ -3731,7 +3727,7 @@
                     </pic:cNvPicPr>
                   </pic:nvPicPr>
                   <pic:blipFill>
-                    <a:blip r:embed="rId32">
+                    <a:blip r:embed="rId31">
                       <a:extLst>
                         <a:ext uri="{28A0092B-C50C-407E-A947-70E740481C1C}">
                           <a14:useLocalDpi xmlns:a14="http://schemas.microsoft.com/office/drawing/2010/main" val="0"/>
@@ -3798,7 +3794,7 @@
           <w:lang w:eastAsia="ru-RU"/>
         </w:rPr>
         <w:drawing>
-          <wp:inline distT="0" distB="0" distL="0" distR="0">
+          <wp:inline distT="0" distB="0" distL="0" distR="0" wp14:anchorId="3A21BA74" wp14:editId="3AFABC72">
             <wp:extent cx="4010025" cy="2533650"/>
             <wp:effectExtent l="19050" t="19050" r="28575" b="19050"/>
             <wp:docPr id="46" name="Рисунок 46"/>
@@ -3815,7 +3811,7 @@
                     </pic:cNvPicPr>
                   </pic:nvPicPr>
                   <pic:blipFill>
-                    <a:blip r:embed="rId33">
+                    <a:blip r:embed="rId32">
                       <a:extLst>
                         <a:ext uri="{28A0092B-C50C-407E-A947-70E740481C1C}">
                           <a14:useLocalDpi xmlns:a14="http://schemas.microsoft.com/office/drawing/2010/main" val="0"/>
@@ -3903,7 +3899,7 @@
       </w:pPr>
     </w:p>
     <w:sectPr>
-      <w:footerReference w:type="default" r:id="rId34"/>
+      <w:footerReference w:type="default" r:id="rId33"/>
       <w:pgSz w:w="11906" w:h="16838"/>
       <w:pgMar w:top="720" w:right="720" w:bottom="720" w:left="720" w:header="708" w:footer="708" w:gutter="0"/>
       <w:cols w:space="708"/>
@@ -3914,7 +3910,7 @@
 </file>
 
 <file path=word/endnotes.xml><?xml version="1.0" encoding="utf-8"?>
-<w:endnotes xmlns:wpc="http://schemas.microsoft.com/office/word/2010/wordprocessingCanvas" xmlns:mc="http://schemas.openxmlformats.org/markup-compatibility/2006" xmlns:o="urn:schemas-microsoft-com:office:office" xmlns:r="http://schemas.openxmlformats.org/officeDocument/2006/relationships" xmlns:m="http://schemas.openxmlformats.org/officeDocument/2006/math" xmlns:v="urn:schemas-microsoft-com:vml" xmlns:wp14="http://schemas.microsoft.com/office/word/2010/wordprocessingDrawing" xmlns:wp="http://schemas.openxmlformats.org/drawingml/2006/wordprocessingDrawing" xmlns:w10="urn:schemas-microsoft-com:office:word" xmlns:w="http://schemas.openxmlformats.org/wordprocessingml/2006/main" xmlns:w14="http://schemas.microsoft.com/office/word/2010/wordml" xmlns:wpg="http://schemas.microsoft.com/office/word/2010/wordprocessingGroup" xmlns:wpi="http://schemas.microsoft.com/office/word/2010/wordprocessingInk" xmlns:wne="http://schemas.microsoft.com/office/word/2006/wordml" xmlns:wps="http://schemas.microsoft.com/office/word/2010/wordprocessingShape" mc:Ignorable="w14 wp14">
+<w:endnotes xmlns:wpc="http://schemas.microsoft.com/office/word/2010/wordprocessingCanvas" xmlns:cx="http://schemas.microsoft.com/office/drawing/2014/chartex" xmlns:cx1="http://schemas.microsoft.com/office/drawing/2015/9/8/chartex" xmlns:cx2="http://schemas.microsoft.com/office/drawing/2015/10/21/chartex" xmlns:cx3="http://schemas.microsoft.com/office/drawing/2016/5/9/chartex" xmlns:cx4="http://schemas.microsoft.com/office/drawing/2016/5/10/chartex" xmlns:cx5="http://schemas.microsoft.com/office/drawing/2016/5/11/chartex" xmlns:cx6="http://schemas.microsoft.com/office/drawing/2016/5/12/chartex" xmlns:cx7="http://schemas.microsoft.com/office/drawing/2016/5/13/chartex" xmlns:cx8="http://schemas.microsoft.com/office/drawing/2016/5/14/chartex" xmlns:mc="http://schemas.openxmlformats.org/markup-compatibility/2006" xmlns:aink="http://schemas.microsoft.com/office/drawing/2016/ink" xmlns:am3d="http://schemas.microsoft.com/office/drawing/2017/model3d" xmlns:o="urn:schemas-microsoft-com:office:office" xmlns:r="http://schemas.openxmlformats.org/officeDocument/2006/relationships" xmlns:m="http://schemas.openxmlformats.org/officeDocument/2006/math" xmlns:v="urn:schemas-microsoft-com:vml" xmlns:wp14="http://schemas.microsoft.com/office/word/2010/wordprocessingDrawing" xmlns:wp="http://schemas.openxmlformats.org/drawingml/2006/wordprocessingDrawing" xmlns:w10="urn:schemas-microsoft-com:office:word" xmlns:w="http://schemas.openxmlformats.org/wordprocessingml/2006/main" xmlns:w14="http://schemas.microsoft.com/office/word/2010/wordml" xmlns:w15="http://schemas.microsoft.com/office/word/2012/wordml" xmlns:w16cex="http://schemas.microsoft.com/office/word/2018/wordml/cex" xmlns:w16cid="http://schemas.microsoft.com/office/word/2016/wordml/cid" xmlns:w16="http://schemas.microsoft.com/office/word/2018/wordml" xmlns:w16sdtdh="http://schemas.microsoft.com/office/word/2020/wordml/sdtdatahash" xmlns:w16se="http://schemas.microsoft.com/office/word/2015/wordml/symex" xmlns:wpg="http://schemas.microsoft.com/office/word/2010/wordprocessingGroup" xmlns:wpi="http://schemas.microsoft.com/office/word/2010/wordprocessingInk" xmlns:wne="http://schemas.microsoft.com/office/word/2006/wordml" xmlns:wps="http://schemas.microsoft.com/office/word/2010/wordprocessingShape" mc:Ignorable="w14 w15 w16se w16cid w16 w16cex w16sdtdh wp14">
   <w:endnote w:type="separator" w:id="-1">
     <w:p>
       <w:pPr>
@@ -3939,7 +3935,7 @@
 </file>
 
 <file path=word/footer1.xml><?xml version="1.0" encoding="utf-8"?>
-<w:ftr xmlns:wpc="http://schemas.microsoft.com/office/word/2010/wordprocessingCanvas" xmlns:mc="http://schemas.openxmlformats.org/markup-compatibility/2006" xmlns:o="urn:schemas-microsoft-com:office:office" xmlns:r="http://schemas.openxmlformats.org/officeDocument/2006/relationships" xmlns:m="http://schemas.openxmlformats.org/officeDocument/2006/math" xmlns:v="urn:schemas-microsoft-com:vml" xmlns:wp14="http://schemas.microsoft.com/office/word/2010/wordprocessingDrawing" xmlns:wp="http://schemas.openxmlformats.org/drawingml/2006/wordprocessingDrawing" xmlns:w10="urn:schemas-microsoft-com:office:word" xmlns:w="http://schemas.openxmlformats.org/wordprocessingml/2006/main" xmlns:w14="http://schemas.microsoft.com/office/word/2010/wordml" xmlns:wpg="http://schemas.microsoft.com/office/word/2010/wordprocessingGroup" xmlns:wpi="http://schemas.microsoft.com/office/word/2010/wordprocessingInk" xmlns:wne="http://schemas.microsoft.com/office/word/2006/wordml" xmlns:wps="http://schemas.microsoft.com/office/word/2010/wordprocessingShape" mc:Ignorable="w14 wp14">
+<w:ftr xmlns:wpc="http://schemas.microsoft.com/office/word/2010/wordprocessingCanvas" xmlns:cx="http://schemas.microsoft.com/office/drawing/2014/chartex" xmlns:cx1="http://schemas.microsoft.com/office/drawing/2015/9/8/chartex" xmlns:cx2="http://schemas.microsoft.com/office/drawing/2015/10/21/chartex" xmlns:cx3="http://schemas.microsoft.com/office/drawing/2016/5/9/chartex" xmlns:cx4="http://schemas.microsoft.com/office/drawing/2016/5/10/chartex" xmlns:cx5="http://schemas.microsoft.com/office/drawing/2016/5/11/chartex" xmlns:cx6="http://schemas.microsoft.com/office/drawing/2016/5/12/chartex" xmlns:cx7="http://schemas.microsoft.com/office/drawing/2016/5/13/chartex" xmlns:cx8="http://schemas.microsoft.com/office/drawing/2016/5/14/chartex" xmlns:mc="http://schemas.openxmlformats.org/markup-compatibility/2006" xmlns:aink="http://schemas.microsoft.com/office/drawing/2016/ink" xmlns:am3d="http://schemas.microsoft.com/office/drawing/2017/model3d" xmlns:o="urn:schemas-microsoft-com:office:office" xmlns:r="http://schemas.openxmlformats.org/officeDocument/2006/relationships" xmlns:m="http://schemas.openxmlformats.org/officeDocument/2006/math" xmlns:v="urn:schemas-microsoft-com:vml" xmlns:wp14="http://schemas.microsoft.com/office/word/2010/wordprocessingDrawing" xmlns:wp="http://schemas.openxmlformats.org/drawingml/2006/wordprocessingDrawing" xmlns:w10="urn:schemas-microsoft-com:office:word" xmlns:w="http://schemas.openxmlformats.org/wordprocessingml/2006/main" xmlns:w14="http://schemas.microsoft.com/office/word/2010/wordml" xmlns:w15="http://schemas.microsoft.com/office/word/2012/wordml" xmlns:w16cex="http://schemas.microsoft.com/office/word/2018/wordml/cex" xmlns:w16cid="http://schemas.microsoft.com/office/word/2016/wordml/cid" xmlns:w16="http://schemas.microsoft.com/office/word/2018/wordml" xmlns:w16sdtdh="http://schemas.microsoft.com/office/word/2020/wordml/sdtdatahash" xmlns:w16se="http://schemas.microsoft.com/office/word/2015/wordml/symex" xmlns:wpg="http://schemas.microsoft.com/office/word/2010/wordprocessingGroup" xmlns:wpi="http://schemas.microsoft.com/office/word/2010/wordprocessingInk" xmlns:wne="http://schemas.microsoft.com/office/word/2006/wordml" xmlns:wps="http://schemas.microsoft.com/office/word/2010/wordprocessingShape" mc:Ignorable="w14 w15 w16se w16cid w16 w16cex w16sdtdh wp14">
   <w:sdt>
     <w:sdtPr>
       <w:id w:val="481902177"/>
@@ -3985,7 +3981,7 @@
 </file>
 
 <file path=word/footnotes.xml><?xml version="1.0" encoding="utf-8"?>
-<w:footnotes xmlns:wpc="http://schemas.microsoft.com/office/word/2010/wordprocessingCanvas" xmlns:mc="http://schemas.openxmlformats.org/markup-compatibility/2006" xmlns:o="urn:schemas-microsoft-com:office:office" xmlns:r="http://schemas.openxmlformats.org/officeDocument/2006/relationships" xmlns:m="http://schemas.openxmlformats.org/officeDocument/2006/math" xmlns:v="urn:schemas-microsoft-com:vml" xmlns:wp14="http://schemas.microsoft.com/office/word/2010/wordprocessingDrawing" xmlns:wp="http://schemas.openxmlformats.org/drawingml/2006/wordprocessingDrawing" xmlns:w10="urn:schemas-microsoft-com:office:word" xmlns:w="http://schemas.openxmlformats.org/wordprocessingml/2006/main" xmlns:w14="http://schemas.microsoft.com/office/word/2010/wordml" xmlns:wpg="http://schemas.microsoft.com/office/word/2010/wordprocessingGroup" xmlns:wpi="http://schemas.microsoft.com/office/word/2010/wordprocessingInk" xmlns:wne="http://schemas.microsoft.com/office/word/2006/wordml" xmlns:wps="http://schemas.microsoft.com/office/word/2010/wordprocessingShape" mc:Ignorable="w14 wp14">
+<w:footnotes xmlns:wpc="http://schemas.microsoft.com/office/word/2010/wordprocessingCanvas" xmlns:cx="http://schemas.microsoft.com/office/drawing/2014/chartex" xmlns:cx1="http://schemas.microsoft.com/office/drawing/2015/9/8/chartex" xmlns:cx2="http://schemas.microsoft.com/office/drawing/2015/10/21/chartex" xmlns:cx3="http://schemas.microsoft.com/office/drawing/2016/5/9/chartex" xmlns:cx4="http://schemas.microsoft.com/office/drawing/2016/5/10/chartex" xmlns:cx5="http://schemas.microsoft.com/office/drawing/2016/5/11/chartex" xmlns:cx6="http://schemas.microsoft.com/office/drawing/2016/5/12/chartex" xmlns:cx7="http://schemas.microsoft.com/office/drawing/2016/5/13/chartex" xmlns:cx8="http://schemas.microsoft.com/office/drawing/2016/5/14/chartex" xmlns:mc="http://schemas.openxmlformats.org/markup-compatibility/2006" xmlns:aink="http://schemas.microsoft.com/office/drawing/2016/ink" xmlns:am3d="http://schemas.microsoft.com/office/drawing/2017/model3d" xmlns:o="urn:schemas-microsoft-com:office:office" xmlns:r="http://schemas.openxmlformats.org/officeDocument/2006/relationships" xmlns:m="http://schemas.openxmlformats.org/officeDocument/2006/math" xmlns:v="urn:schemas-microsoft-com:vml" xmlns:wp14="http://schemas.microsoft.com/office/word/2010/wordprocessingDrawing" xmlns:wp="http://schemas.openxmlformats.org/drawingml/2006/wordprocessingDrawing" xmlns:w10="urn:schemas-microsoft-com:office:word" xmlns:w="http://schemas.openxmlformats.org/wordprocessingml/2006/main" xmlns:w14="http://schemas.microsoft.com/office/word/2010/wordml" xmlns:w15="http://schemas.microsoft.com/office/word/2012/wordml" xmlns:w16cex="http://schemas.microsoft.com/office/word/2018/wordml/cex" xmlns:w16cid="http://schemas.microsoft.com/office/word/2016/wordml/cid" xmlns:w16="http://schemas.microsoft.com/office/word/2018/wordml" xmlns:w16sdtdh="http://schemas.microsoft.com/office/word/2020/wordml/sdtdatahash" xmlns:w16se="http://schemas.microsoft.com/office/word/2015/wordml/symex" xmlns:wpg="http://schemas.microsoft.com/office/word/2010/wordprocessingGroup" xmlns:wpi="http://schemas.microsoft.com/office/word/2010/wordprocessingInk" xmlns:wne="http://schemas.microsoft.com/office/word/2006/wordml" xmlns:wps="http://schemas.microsoft.com/office/word/2010/wordprocessingShape" mc:Ignorable="w14 w15 w16se w16cid w16 w16cex w16sdtdh wp14">
   <w:footnote w:type="separator" w:id="-1">
     <w:p>
       <w:pPr>
@@ -4010,8 +4006,8 @@
 </file>
 
 <file path=word/numbering.xml><?xml version="1.0" encoding="utf-8"?>
-<w:numbering xmlns:wpc="http://schemas.microsoft.com/office/word/2010/wordprocessingCanvas" xmlns:mc="http://schemas.openxmlformats.org/markup-compatibility/2006" xmlns:o="urn:schemas-microsoft-com:office:office" xmlns:r="http://schemas.openxmlformats.org/officeDocument/2006/relationships" xmlns:m="http://schemas.openxmlformats.org/officeDocument/2006/math" xmlns:v="urn:schemas-microsoft-com:vml" xmlns:wp14="http://schemas.microsoft.com/office/word/2010/wordprocessingDrawing" xmlns:wp="http://schemas.openxmlformats.org/drawingml/2006/wordprocessingDrawing" xmlns:w10="urn:schemas-microsoft-com:office:word" xmlns:w="http://schemas.openxmlformats.org/wordprocessingml/2006/main" xmlns:w14="http://schemas.microsoft.com/office/word/2010/wordml" xmlns:wpg="http://schemas.microsoft.com/office/word/2010/wordprocessingGroup" xmlns:wpi="http://schemas.microsoft.com/office/word/2010/wordprocessingInk" xmlns:wne="http://schemas.microsoft.com/office/word/2006/wordml" xmlns:wps="http://schemas.microsoft.com/office/word/2010/wordprocessingShape" mc:Ignorable="w14 wp14">
-  <w:abstractNum w:abstractNumId="0">
+<w:numbering xmlns:wpc="http://schemas.microsoft.com/office/word/2010/wordprocessingCanvas" xmlns:cx="http://schemas.microsoft.com/office/drawing/2014/chartex" xmlns:cx1="http://schemas.microsoft.com/office/drawing/2015/9/8/chartex" xmlns:cx2="http://schemas.microsoft.com/office/drawing/2015/10/21/chartex" xmlns:cx3="http://schemas.microsoft.com/office/drawing/2016/5/9/chartex" xmlns:cx4="http://schemas.microsoft.com/office/drawing/2016/5/10/chartex" xmlns:cx5="http://schemas.microsoft.com/office/drawing/2016/5/11/chartex" xmlns:cx6="http://schemas.microsoft.com/office/drawing/2016/5/12/chartex" xmlns:cx7="http://schemas.microsoft.com/office/drawing/2016/5/13/chartex" xmlns:cx8="http://schemas.microsoft.com/office/drawing/2016/5/14/chartex" xmlns:mc="http://schemas.openxmlformats.org/markup-compatibility/2006" xmlns:aink="http://schemas.microsoft.com/office/drawing/2016/ink" xmlns:am3d="http://schemas.microsoft.com/office/drawing/2017/model3d" xmlns:o="urn:schemas-microsoft-com:office:office" xmlns:r="http://schemas.openxmlformats.org/officeDocument/2006/relationships" xmlns:m="http://schemas.openxmlformats.org/officeDocument/2006/math" xmlns:v="urn:schemas-microsoft-com:vml" xmlns:wp14="http://schemas.microsoft.com/office/word/2010/wordprocessingDrawing" xmlns:wp="http://schemas.openxmlformats.org/drawingml/2006/wordprocessingDrawing" xmlns:w10="urn:schemas-microsoft-com:office:word" xmlns:w="http://schemas.openxmlformats.org/wordprocessingml/2006/main" xmlns:w14="http://schemas.microsoft.com/office/word/2010/wordml" xmlns:w15="http://schemas.microsoft.com/office/word/2012/wordml" xmlns:w16cex="http://schemas.microsoft.com/office/word/2018/wordml/cex" xmlns:w16cid="http://schemas.microsoft.com/office/word/2016/wordml/cid" xmlns:w16="http://schemas.microsoft.com/office/word/2018/wordml" xmlns:w16sdtdh="http://schemas.microsoft.com/office/word/2020/wordml/sdtdatahash" xmlns:w16se="http://schemas.microsoft.com/office/word/2015/wordml/symex" xmlns:wpg="http://schemas.microsoft.com/office/word/2010/wordprocessingGroup" xmlns:wpi="http://schemas.microsoft.com/office/word/2010/wordprocessingInk" xmlns:wne="http://schemas.microsoft.com/office/word/2006/wordml" xmlns:wps="http://schemas.microsoft.com/office/word/2010/wordprocessingShape" mc:Ignorable="w14 w15 w16se w16cid w16 w16cex w16sdtdh wp14">
+  <w:abstractNum w:abstractNumId="0" w15:restartNumberingAfterBreak="0">
     <w:nsid w:val="147B56EA"/>
     <w:multiLevelType w:val="hybridMultilevel"/>
     <w:tmpl w:val="9234804C"/>
@@ -4123,7 +4119,7 @@
       </w:rPr>
     </w:lvl>
   </w:abstractNum>
-  <w:abstractNum w:abstractNumId="1">
+  <w:abstractNum w:abstractNumId="1" w15:restartNumberingAfterBreak="0">
     <w:nsid w:val="1E492022"/>
     <w:multiLevelType w:val="multilevel"/>
     <w:tmpl w:val="BCFE056A"/>
@@ -4272,7 +4268,7 @@
       </w:rPr>
     </w:lvl>
   </w:abstractNum>
-  <w:abstractNum w:abstractNumId="2">
+  <w:abstractNum w:abstractNumId="2" w15:restartNumberingAfterBreak="0">
     <w:nsid w:val="66150CB0"/>
     <w:multiLevelType w:val="multilevel"/>
     <w:tmpl w:val="D5EAF5F2"/>
@@ -4421,7 +4417,7 @@
       </w:rPr>
     </w:lvl>
   </w:abstractNum>
-  <w:abstractNum w:abstractNumId="3">
+  <w:abstractNum w:abstractNumId="3" w15:restartNumberingAfterBreak="0">
     <w:nsid w:val="681B2300"/>
     <w:multiLevelType w:val="hybridMultilevel"/>
     <w:tmpl w:val="E7DA36E0"/>
@@ -4527,7 +4523,7 @@
 </file>
 
 <file path=word/styles.xml><?xml version="1.0" encoding="utf-8"?>
-<w:styles xmlns:mc="http://schemas.openxmlformats.org/markup-compatibility/2006" xmlns:r="http://schemas.openxmlformats.org/officeDocument/2006/relationships" xmlns:w="http://schemas.openxmlformats.org/wordprocessingml/2006/main" xmlns:w14="http://schemas.microsoft.com/office/word/2010/wordml" mc:Ignorable="w14">
+<w:styles xmlns:mc="http://schemas.openxmlformats.org/markup-compatibility/2006" xmlns:r="http://schemas.openxmlformats.org/officeDocument/2006/relationships" xmlns:w="http://schemas.openxmlformats.org/wordprocessingml/2006/main" xmlns:w14="http://schemas.microsoft.com/office/word/2010/wordml" xmlns:w15="http://schemas.microsoft.com/office/word/2012/wordml" xmlns:w16cex="http://schemas.microsoft.com/office/word/2018/wordml/cex" xmlns:w16cid="http://schemas.microsoft.com/office/word/2016/wordml/cid" xmlns:w16="http://schemas.microsoft.com/office/word/2018/wordml" xmlns:w16sdtdh="http://schemas.microsoft.com/office/word/2020/wordml/sdtdatahash" xmlns:w16se="http://schemas.microsoft.com/office/word/2015/wordml/symex" mc:Ignorable="w14 w15 w16se w16cid w16 w16cex w16sdtdh">
   <w:docDefaults>
     <w:rPrDefault>
       <w:rPr>
@@ -4543,450 +4539,383 @@
       </w:pPr>
     </w:pPrDefault>
   </w:docDefaults>
-  <w:latentStyles w:defLockedState="0" w:defUIPriority="99" w:defSemiHidden="1" w:defUnhideWhenUsed="1" w:defQFormat="0" w:count="267">
-    <w:lsdException w:name="Normal" w:semiHidden="0" w:uiPriority="0" w:unhideWhenUsed="0" w:qFormat="1"/>
-    <w:lsdException w:name="heading 1" w:semiHidden="0" w:uiPriority="9" w:unhideWhenUsed="0" w:qFormat="1"/>
-    <w:lsdException w:name="heading 2" w:uiPriority="9" w:qFormat="1"/>
-    <w:lsdException w:name="heading 3" w:uiPriority="9" w:qFormat="1"/>
-    <w:lsdException w:name="heading 4" w:uiPriority="9" w:qFormat="1"/>
-    <w:lsdException w:name="heading 5" w:uiPriority="9" w:qFormat="1"/>
-    <w:lsdException w:name="heading 6" w:uiPriority="9" w:qFormat="1"/>
-    <w:lsdException w:name="heading 7" w:uiPriority="9" w:qFormat="1"/>
-    <w:lsdException w:name="heading 8" w:uiPriority="9" w:qFormat="1"/>
-    <w:lsdException w:name="heading 9" w:uiPriority="9" w:qFormat="1"/>
-    <w:lsdException w:name="toc 1" w:uiPriority="39"/>
-    <w:lsdException w:name="toc 2" w:uiPriority="39"/>
-    <w:lsdException w:name="toc 3" w:uiPriority="39"/>
-    <w:lsdException w:name="toc 4" w:uiPriority="39"/>
-    <w:lsdException w:name="toc 5" w:uiPriority="39"/>
-    <w:lsdException w:name="toc 6" w:uiPriority="39"/>
-    <w:lsdException w:name="toc 7" w:uiPriority="39"/>
-    <w:lsdException w:name="toc 8" w:uiPriority="39"/>
-    <w:lsdException w:name="toc 9" w:uiPriority="39"/>
-    <w:lsdException w:name="caption" w:uiPriority="35" w:qFormat="1"/>
-    <w:lsdException w:name="Title" w:semiHidden="0" w:uiPriority="10" w:unhideWhenUsed="0" w:qFormat="1"/>
-    <w:lsdException w:name="Default Paragraph Font" w:uiPriority="1"/>
-    <w:lsdException w:name="Subtitle" w:semiHidden="0" w:uiPriority="11" w:unhideWhenUsed="0" w:qFormat="1"/>
-    <w:lsdException w:name="Strong" w:semiHidden="0" w:uiPriority="22" w:unhideWhenUsed="0" w:qFormat="1"/>
-    <w:lsdException w:name="Emphasis" w:semiHidden="0" w:uiPriority="20" w:unhideWhenUsed="0" w:qFormat="1"/>
-    <w:lsdException w:name="Table Grid" w:semiHidden="0" w:uiPriority="39" w:unhideWhenUsed="0"/>
-    <w:lsdException w:name="Placeholder Text" w:unhideWhenUsed="0"/>
-    <w:lsdException w:name="No Spacing" w:semiHidden="0" w:uiPriority="1" w:unhideWhenUsed="0" w:qFormat="1"/>
-    <w:lsdException w:name="Light Shading" w:semiHidden="0" w:uiPriority="60" w:unhideWhenUsed="0"/>
-    <w:lsdException w:name="Light List" w:semiHidden="0" w:uiPriority="61" w:unhideWhenUsed="0"/>
-    <w:lsdException w:name="Light Grid" w:semiHidden="0" w:uiPriority="62" w:unhideWhenUsed="0"/>
-    <w:lsdException w:name="Medium Shading 1" w:semiHidden="0" w:uiPriority="63" w:unhideWhenUsed="0"/>
-    <w:lsdException w:name="Medium Shading 2" w:semiHidden="0" w:uiPriority="64" w:unhideWhenUsed="0"/>
-    <w:lsdException w:name="Medium List 1" w:semiHidden="0" w:uiPriority="65" w:unhideWhenUsed="0"/>
-    <w:lsdException w:name="Medium List 2" w:semiHidden="0" w:uiPriority="66" w:unhideWhenUsed="0"/>
-    <w:lsdException w:name="Medium Grid 1" w:semiHidden="0" w:uiPriority="67" w:unhideWhenUsed="0"/>
-    <w:lsdException w:name="Medium Grid 2" w:semiHidden="0" w:uiPriority="68" w:unhideWhenUsed="0"/>
-    <w:lsdException w:name="Medium Grid 3" w:semiHidden="0" w:uiPriority="69" w:unhideWhenUsed="0"/>
-    <w:lsdException w:name="Dark List" w:semiHidden="0" w:uiPriority="70" w:unhideWhenUsed="0"/>
-    <w:lsdException w:name="Colorful Shading" w:semiHidden="0" w:uiPriority="71" w:unhideWhenUsed="0"/>
-    <w:lsdException w:name="Colorful List" w:semiHidden="0" w:uiPriority="72" w:unhideWhenUsed="0"/>
-    <w:lsdException w:name="Colorful Grid" w:semiHidden="0" w:uiPriority="73" w:unhideWhenUsed="0"/>
-    <w:lsdException w:name="Light Shading Accent 1" w:semiHidden="0" w:uiPriority="60" w:unhideWhenUsed="0"/>
-    <w:lsdException w:name="Light List Accent 1" w:semiHidden="0" w:uiPriority="61" w:unhideWhenUsed="0"/>
-    <w:lsdException w:name="Light Grid Accent 1" w:semiHidden="0" w:uiPriority="62" w:unhideWhenUsed="0"/>
-    <w:lsdException w:name="Medium Shading 1 Accent 1" w:semiHidden="0" w:uiPriority="63" w:unhideWhenUsed="0"/>
-    <w:lsdException w:name="Medium Shading 2 Accent 1" w:semiHidden="0" w:uiPriority="64" w:unhideWhenUsed="0"/>
-    <w:lsdException w:name="Medium List 1 Accent 1" w:semiHidden="0" w:uiPriority="65" w:unhideWhenUsed="0"/>
-    <w:lsdException w:name="Revision" w:unhideWhenUsed="0"/>
-    <w:lsdException w:name="List Paragraph" w:semiHidden="0" w:uiPriority="34" w:unhideWhenUsed="0" w:qFormat="1"/>
-    <w:lsdException w:name="Quote" w:semiHidden="0" w:uiPriority="29" w:unhideWhenUsed="0" w:qFormat="1"/>
-    <w:lsdException w:name="Intense Quote" w:semiHidden="0" w:uiPriority="30" w:unhideWhenUsed="0" w:qFormat="1"/>
-    <w:lsdException w:name="Medium List 2 Accent 1" w:semiHidden="0" w:uiPriority="66" w:unhideWhenUsed="0"/>
-    <w:lsdException w:name="Medium Grid 1 Accent 1" w:semiHidden="0" w:uiPriority="67" w:unhideWhenUsed="0"/>
-    <w:lsdException w:name="Medium Grid 2 Accent 1" w:semiHidden="0" w:uiPriority="68" w:unhideWhenUsed="0"/>
-    <w:lsdException w:name="Medium Grid 3 Accent 1" w:semiHidden="0" w:uiPriority="69" w:unhideWhenUsed="0"/>
-    <w:lsdException w:name="Dark List Accent 1" w:semiHidden="0" w:uiPriority="70" w:unhideWhenUsed="0"/>
-    <w:lsdException w:name="Colorful Shading Accent 1" w:semiHidden="0" w:uiPriority="71" w:unhideWhenUsed="0"/>
-    <w:lsdException w:name="Colorful List Accent 1" w:semiHidden="0" w:uiPriority="72" w:unhideWhenUsed="0"/>
-    <w:lsdException w:name="Colorful Grid Accent 1" w:semiHidden="0" w:uiPriority="73" w:unhideWhenUsed="0"/>
-    <w:lsdException w:name="Light Shading Accent 2" w:semiHidden="0" w:uiPriority="60" w:unhideWhenUsed="0"/>
-    <w:lsdException w:name="Light List Accent 2" w:semiHidden="0" w:uiPriority="61" w:unhideWhenUsed="0"/>
-    <w:lsdException w:name="Light Grid Accent 2" w:semiHidden="0" w:uiPriority="62" w:unhideWhenUsed="0"/>
-    <w:lsdException w:name="Medium Shading 1 Accent 2" w:semiHidden="0" w:uiPriority="63" w:unhideWhenUsed="0"/>
-    <w:lsdException w:name="Medium Shading 2 Accent 2" w:semiHidden="0" w:uiPriority="64" w:unhideWhenUsed="0"/>
-    <w:lsdException w:name="Medium List 1 Accent 2" w:semiHidden="0" w:uiPriority="65" w:unhideWhenUsed="0"/>
-    <w:lsdException w:name="Medium List 2 Accent 2" w:semiHidden="0" w:uiPriority="66" w:unhideWhenUsed="0"/>
-    <w:lsdException w:name="Medium Grid 1 Accent 2" w:semiHidden="0" w:uiPriority="67" w:unhideWhenUsed="0"/>
-    <w:lsdException w:name="Medium Grid 2 Accent 2" w:semiHidden="0" w:uiPriority="68" w:unhideWhenUsed="0"/>
-    <w:lsdException w:name="Medium Grid 3 Accent 2" w:semiHidden="0" w:uiPriority="69" w:unhideWhenUsed="0"/>
-    <w:lsdException w:name="Dark List Accent 2" w:semiHidden="0" w:uiPriority="70" w:unhideWhenUsed="0"/>
-    <w:lsdException w:name="Colorful Shading Accent 2" w:semiHidden="0" w:uiPriority="71" w:unhideWhenUsed="0"/>
-    <w:lsdException w:name="Colorful List Accent 2" w:semiHidden="0" w:uiPriority="72" w:unhideWhenUsed="0"/>
-    <w:lsdException w:name="Colorful Grid Accent 2" w:semiHidden="0" w:uiPriority="73" w:unhideWhenUsed="0"/>
-    <w:lsdException w:name="Light Shading Accent 3" w:semiHidden="0" w:uiPriority="60" w:unhideWhenUsed="0"/>
-    <w:lsdException w:name="Light List Accent 3" w:semiHidden="0" w:uiPriority="61" w:unhideWhenUsed="0"/>
-    <w:lsdException w:name="Light Grid Accent 3" w:semiHidden="0" w:uiPriority="62" w:unhideWhenUsed="0"/>
-    <w:lsdException w:name="Medium Shading 1 Accent 3" w:semiHidden="0" w:uiPriority="63" w:unhideWhenUsed="0"/>
-    <w:lsdException w:name="Medium Shading 2 Accent 3" w:semiHidden="0" w:uiPriority="64" w:unhideWhenUsed="0"/>
-    <w:lsdException w:name="Medium List 1 Accent 3" w:semiHidden="0" w:uiPriority="65" w:unhideWhenUsed="0"/>
-    <w:lsdException w:name="Medium List 2 Accent 3" w:semiHidden="0" w:uiPriority="66" w:unhideWhenUsed="0"/>
-    <w:lsdException w:name="Medium Grid 1 Accent 3" w:semiHidden="0" w:uiPriority="67" w:unhideWhenUsed="0"/>
-    <w:lsdException w:name="Medium Grid 2 Accent 3" w:semiHidden="0" w:uiPriority="68" w:unhideWhenUsed="0"/>
-    <w:lsdException w:name="Medium Grid 3 Accent 3" w:semiHidden="0" w:uiPriority="69" w:unhideWhenUsed="0"/>
-    <w:lsdException w:name="Dark List Accent 3" w:semiHidden="0" w:uiPriority="70" w:unhideWhenUsed="0"/>
-    <w:lsdException w:name="Colorful Shading Accent 3" w:semiHidden="0" w:uiPriority="71" w:unhideWhenUsed="0"/>
-    <w:lsdException w:name="Colorful List Accent 3" w:semiHidden="0" w:uiPriority="72" w:unhideWhenUsed="0"/>
-    <w:lsdException w:name="Colorful Grid Accent 3" w:semiHidden="0" w:uiPriority="73" w:unhideWhenUsed="0"/>
-    <w:lsdException w:name="Light Shading Accent 4" w:semiHidden="0" w:uiPriority="60" w:unhideWhenUsed="0"/>
-    <w:lsdException w:name="Light List Accent 4" w:semiHidden="0" w:uiPriority="61" w:unhideWhenUsed="0"/>
-    <w:lsdException w:name="Light Grid Accent 4" w:semiHidden="0" w:uiPriority="62" w:unhideWhenUsed="0"/>
-    <w:lsdException w:name="Medium Shading 1 Accent 4" w:semiHidden="0" w:uiPriority="63" w:unhideWhenUsed="0"/>
-    <w:lsdException w:name="Medium Shading 2 Accent 4" w:semiHidden="0" w:uiPriority="64" w:unhideWhenUsed="0"/>
-    <w:lsdException w:name="Medium List 1 Accent 4" w:semiHidden="0" w:uiPriority="65" w:unhideWhenUsed="0"/>
-    <w:lsdException w:name="Medium List 2 Accent 4" w:semiHidden="0" w:uiPriority="66" w:unhideWhenUsed="0"/>
-    <w:lsdException w:name="Medium Grid 1 Accent 4" w:semiHidden="0" w:uiPriority="67" w:unhideWhenUsed="0"/>
-    <w:lsdException w:name="Medium Grid 2 Accent 4" w:semiHidden="0" w:uiPriority="68" w:unhideWhenUsed="0"/>
-    <w:lsdException w:name="Medium Grid 3 Accent 4" w:semiHidden="0" w:uiPriority="69" w:unhideWhenUsed="0"/>
-    <w:lsdException w:name="Dark List Accent 4" w:semiHidden="0" w:uiPriority="70" w:unhideWhenUsed="0"/>
-    <w:lsdException w:name="Colorful Shading Accent 4" w:semiHidden="0" w:uiPriority="71" w:unhideWhenUsed="0"/>
-    <w:lsdException w:name="Colorful List Accent 4" w:semiHidden="0" w:uiPriority="72" w:unhideWhenUsed="0"/>
-    <w:lsdException w:name="Colorful Grid Accent 4" w:semiHidden="0" w:uiPriority="73" w:unhideWhenUsed="0"/>
-    <w:lsdException w:name="Light Shading Accent 5" w:semiHidden="0" w:uiPriority="60" w:unhideWhenUsed="0"/>
-    <w:lsdException w:name="Light List Accent 5" w:semiHidden="0" w:uiPriority="61" w:unhideWhenUsed="0"/>
-    <w:lsdException w:name="Light Grid Accent 5" w:semiHidden="0" w:uiPriority="62" w:unhideWhenUsed="0"/>
-    <w:lsdException w:name="Medium Shading 1 Accent 5" w:semiHidden="0" w:uiPriority="63" w:unhideWhenUsed="0"/>
-    <w:lsdException w:name="Medium Shading 2 Accent 5" w:semiHidden="0" w:uiPriority="64" w:unhideWhenUsed="0"/>
-    <w:lsdException w:name="Medium List 1 Accent 5" w:semiHidden="0" w:uiPriority="65" w:unhideWhenUsed="0"/>
-    <w:lsdException w:name="Medium List 2 Accent 5" w:semiHidden="0" w:uiPriority="66" w:unhideWhenUsed="0"/>
-    <w:lsdException w:name="Medium Grid 1 Accent 5" w:semiHidden="0" w:uiPriority="67" w:unhideWhenUsed="0"/>
-    <w:lsdException w:name="Medium Grid 2 Accent 5" w:semiHidden="0" w:uiPriority="68" w:unhideWhenUsed="0"/>
-    <w:lsdException w:name="Medium Grid 3 Accent 5" w:semiHidden="0" w:uiPriority="69" w:unhideWhenUsed="0"/>
-    <w:lsdException w:name="Dark List Accent 5" w:semiHidden="0" w:uiPriority="70" w:unhideWhenUsed="0"/>
-    <w:lsdException w:name="Colorful Shading Accent 5" w:semiHidden="0" w:uiPriority="71" w:unhideWhenUsed="0"/>
-    <w:lsdException w:name="Colorful List Accent 5" w:semiHidden="0" w:uiPriority="72" w:unhideWhenUsed="0"/>
-    <w:lsdException w:name="Colorful Grid Accent 5" w:semiHidden="0" w:uiPriority="73" w:unhideWhenUsed="0"/>
-    <w:lsdException w:name="Light Shading Accent 6" w:semiHidden="0" w:uiPriority="60" w:unhideWhenUsed="0"/>
-    <w:lsdException w:name="Light List Accent 6" w:semiHidden="0" w:uiPriority="61" w:unhideWhenUsed="0"/>
-    <w:lsdException w:name="Light Grid Accent 6" w:semiHidden="0" w:uiPriority="62" w:unhideWhenUsed="0"/>
-    <w:lsdException w:name="Medium Shading 1 Accent 6" w:semiHidden="0" w:uiPriority="63" w:unhideWhenUsed="0"/>
-    <w:lsdException w:name="Medium Shading 2 Accent 6" w:semiHidden="0" w:uiPriority="64" w:unhideWhenUsed="0"/>
-    <w:lsdException w:name="Medium List 1 Accent 6" w:semiHidden="0" w:uiPriority="65" w:unhideWhenUsed="0"/>
-    <w:lsdException w:name="Medium List 2 Accent 6" w:semiHidden="0" w:uiPriority="66" w:unhideWhenUsed="0"/>
-    <w:lsdException w:name="Medium Grid 1 Accent 6" w:semiHidden="0" w:uiPriority="67" w:unhideWhenUsed="0"/>
-    <w:lsdException w:name="Medium Grid 2 Accent 6" w:semiHidden="0" w:uiPriority="68" w:unhideWhenUsed="0"/>
-    <w:lsdException w:name="Medium Grid 3 Accent 6" w:semiHidden="0" w:uiPriority="69" w:unhideWhenUsed="0"/>
-    <w:lsdException w:name="Dark List Accent 6" w:semiHidden="0" w:uiPriority="70" w:unhideWhenUsed="0"/>
-    <w:lsdException w:name="Colorful Shading Accent 6" w:semiHidden="0" w:uiPriority="71" w:unhideWhenUsed="0"/>
-    <w:lsdException w:name="Colorful List Accent 6" w:semiHidden="0" w:uiPriority="72" w:unhideWhenUsed="0"/>
-    <w:lsdException w:name="Colorful Grid Accent 6" w:semiHidden="0" w:uiPriority="73" w:unhideWhenUsed="0"/>
-    <w:lsdException w:name="Subtle Emphasis" w:semiHidden="0" w:uiPriority="19" w:unhideWhenUsed="0" w:qFormat="1"/>
-    <w:lsdException w:name="Intense Emphasis" w:semiHidden="0" w:uiPriority="21" w:unhideWhenUsed="0" w:qFormat="1"/>
-    <w:lsdException w:name="Subtle Reference" w:semiHidden="0" w:uiPriority="31" w:unhideWhenUsed="0" w:qFormat="1"/>
-    <w:lsdException w:name="Intense Reference" w:semiHidden="0" w:uiPriority="32" w:unhideWhenUsed="0" w:qFormat="1"/>
-    <w:lsdException w:name="Book Title" w:semiHidden="0" w:uiPriority="33" w:unhideWhenUsed="0" w:qFormat="1"/>
-    <w:lsdException w:name="Bibliography" w:uiPriority="37"/>
-    <w:lsdException w:name="TOC Heading" w:uiPriority="39" w:qFormat="1"/>
-  </w:latentStyles>
-  <w:style w:type="paragraph" w:default="1" w:styleId="a">
-    <w:name w:val="Normal"/>
-    <w:qFormat/>
-  </w:style>
-  <w:style w:type="character" w:default="1" w:styleId="a0">
-    <w:name w:val="Default Paragraph Font"/>
-    <w:uiPriority w:val="1"/>
-    <w:semiHidden/>
-    <w:unhideWhenUsed/>
-  </w:style>
-  <w:style w:type="table" w:default="1" w:styleId="a1">
-    <w:name w:val="Normal Table"/>
-    <w:uiPriority w:val="99"/>
-    <w:semiHidden/>
-    <w:unhideWhenUsed/>
-    <w:tblPr>
-      <w:tblInd w:w="0" w:type="dxa"/>
-      <w:tblCellMar>
-        <w:top w:w="0" w:type="dxa"/>
-        <w:left w:w="108" w:type="dxa"/>
-        <w:bottom w:w="0" w:type="dxa"/>
-        <w:right w:w="108" w:type="dxa"/>
-      </w:tblCellMar>
-    </w:tblPr>
-  </w:style>
-  <w:style w:type="numbering" w:default="1" w:styleId="a2">
-    <w:name w:val="No List"/>
-    <w:uiPriority w:val="99"/>
-    <w:semiHidden/>
-    <w:unhideWhenUsed/>
-  </w:style>
-  <w:style w:type="paragraph" w:styleId="a3">
-    <w:name w:val="List Paragraph"/>
-    <w:basedOn w:val="a"/>
-    <w:uiPriority w:val="34"/>
-    <w:qFormat/>
-    <w:rsid w:val="00FD0ACF"/>
-    <w:pPr>
-      <w:ind w:left="720"/>
-      <w:contextualSpacing/>
-    </w:pPr>
-  </w:style>
-  <w:style w:type="table" w:styleId="a4">
-    <w:name w:val="Table Grid"/>
-    <w:basedOn w:val="a1"/>
-    <w:uiPriority w:val="39"/>
-    <w:rsid w:val="00FD0ACF"/>
-    <w:pPr>
-      <w:spacing w:after="0" w:line="240" w:lineRule="auto"/>
-    </w:pPr>
-    <w:tblPr>
-      <w:tblBorders>
-        <w:top w:val="single" w:sz="4" w:space="0" w:color="auto"/>
-        <w:left w:val="single" w:sz="4" w:space="0" w:color="auto"/>
-        <w:bottom w:val="single" w:sz="4" w:space="0" w:color="auto"/>
-        <w:right w:val="single" w:sz="4" w:space="0" w:color="auto"/>
-        <w:insideH w:val="single" w:sz="4" w:space="0" w:color="auto"/>
-        <w:insideV w:val="single" w:sz="4" w:space="0" w:color="auto"/>
-      </w:tblBorders>
-    </w:tblPr>
-  </w:style>
-  <w:style w:type="paragraph" w:styleId="a5">
-    <w:name w:val="header"/>
-    <w:basedOn w:val="a"/>
-    <w:link w:val="a6"/>
-    <w:uiPriority w:val="99"/>
-    <w:unhideWhenUsed/>
-    <w:rsid w:val="00AD4EA6"/>
-    <w:pPr>
-      <w:tabs>
-        <w:tab w:val="center" w:pos="4677"/>
-        <w:tab w:val="right" w:pos="9355"/>
-      </w:tabs>
-      <w:spacing w:after="0" w:line="240" w:lineRule="auto"/>
-    </w:pPr>
-  </w:style>
-  <w:style w:type="character" w:customStyle="1" w:styleId="a6">
-    <w:name w:val="Верхний колонтитул Знак"/>
-    <w:basedOn w:val="a0"/>
-    <w:link w:val="a5"/>
-    <w:uiPriority w:val="99"/>
-    <w:rsid w:val="00AD4EA6"/>
-  </w:style>
-  <w:style w:type="paragraph" w:styleId="a7">
-    <w:name w:val="footer"/>
-    <w:basedOn w:val="a"/>
-    <w:link w:val="a8"/>
-    <w:uiPriority w:val="99"/>
-    <w:unhideWhenUsed/>
-    <w:rsid w:val="00AD4EA6"/>
-    <w:pPr>
-      <w:tabs>
-        <w:tab w:val="center" w:pos="4677"/>
-        <w:tab w:val="right" w:pos="9355"/>
-      </w:tabs>
-      <w:spacing w:after="0" w:line="240" w:lineRule="auto"/>
-    </w:pPr>
-  </w:style>
-  <w:style w:type="character" w:customStyle="1" w:styleId="a8">
-    <w:name w:val="Нижний колонтитул Знак"/>
-    <w:basedOn w:val="a0"/>
-    <w:link w:val="a7"/>
-    <w:uiPriority w:val="99"/>
-    <w:rsid w:val="00AD4EA6"/>
-  </w:style>
-  <w:style w:type="character" w:styleId="a9">
-    <w:name w:val="Hyperlink"/>
-    <w:basedOn w:val="a0"/>
-    <w:uiPriority w:val="99"/>
-    <w:semiHidden/>
-    <w:unhideWhenUsed/>
-    <w:rsid w:val="00366F08"/>
-    <w:rPr>
-      <w:color w:val="0000FF"/>
-      <w:u w:val="single"/>
-    </w:rPr>
-  </w:style>
-  <w:style w:type="paragraph" w:styleId="aa">
-    <w:name w:val="Balloon Text"/>
-    <w:basedOn w:val="a"/>
-    <w:link w:val="ab"/>
-    <w:uiPriority w:val="99"/>
-    <w:semiHidden/>
-    <w:unhideWhenUsed/>
-    <w:rsid w:val="00F43219"/>
-    <w:pPr>
-      <w:spacing w:after="0" w:line="240" w:lineRule="auto"/>
-    </w:pPr>
-    <w:rPr>
-      <w:rFonts w:ascii="Tahoma" w:hAnsi="Tahoma" w:cs="Tahoma"/>
-      <w:sz w:val="16"/>
-      <w:szCs w:val="16"/>
-    </w:rPr>
-  </w:style>
-  <w:style w:type="character" w:customStyle="1" w:styleId="ab">
-    <w:name w:val="Текст выноски Знак"/>
-    <w:basedOn w:val="a0"/>
-    <w:link w:val="aa"/>
-    <w:uiPriority w:val="99"/>
-    <w:semiHidden/>
-    <w:rsid w:val="00F43219"/>
-    <w:rPr>
-      <w:rFonts w:ascii="Tahoma" w:hAnsi="Tahoma" w:cs="Tahoma"/>
-      <w:sz w:val="16"/>
-      <w:szCs w:val="16"/>
-    </w:rPr>
-  </w:style>
-</w:styles>
-</file>
-
-<file path=word/stylesWithEffects.xml><?xml version="1.0" encoding="utf-8"?>
-<w:styles xmlns:wpc="http://schemas.microsoft.com/office/word/2010/wordprocessingCanvas" xmlns:mc="http://schemas.openxmlformats.org/markup-compatibility/2006" xmlns:o="urn:schemas-microsoft-com:office:office" xmlns:r="http://schemas.openxmlformats.org/officeDocument/2006/relationships" xmlns:m="http://schemas.openxmlformats.org/officeDocument/2006/math" xmlns:v="urn:schemas-microsoft-com:vml" xmlns:wp14="http://schemas.microsoft.com/office/word/2010/wordprocessingDrawing" xmlns:wp="http://schemas.openxmlformats.org/drawingml/2006/wordprocessingDrawing" xmlns:w10="urn:schemas-microsoft-com:office:word" xmlns:w="http://schemas.openxmlformats.org/wordprocessingml/2006/main" xmlns:w14="http://schemas.microsoft.com/office/word/2010/wordml" xmlns:wpg="http://schemas.microsoft.com/office/word/2010/wordprocessingGroup" xmlns:wpi="http://schemas.microsoft.com/office/word/2010/wordprocessingInk" xmlns:wne="http://schemas.microsoft.com/office/word/2006/wordml" xmlns:wps="http://schemas.microsoft.com/office/word/2010/wordprocessingShape" mc:Ignorable="w14 wp14">
-  <w:docDefaults>
-    <w:rPrDefault>
-      <w:rPr>
-        <w:rFonts w:asciiTheme="minorHAnsi" w:eastAsiaTheme="minorHAnsi" w:hAnsiTheme="minorHAnsi" w:cstheme="minorBidi"/>
-        <w:sz w:val="22"/>
-        <w:szCs w:val="22"/>
-        <w:lang w:val="ru-RU" w:eastAsia="en-US" w:bidi="ar-SA"/>
-      </w:rPr>
-    </w:rPrDefault>
-    <w:pPrDefault>
-      <w:pPr>
-        <w:spacing w:after="160" w:line="259" w:lineRule="auto"/>
-      </w:pPr>
-    </w:pPrDefault>
-  </w:docDefaults>
-  <w:latentStyles w:defLockedState="0" w:defUIPriority="99" w:defSemiHidden="1" w:defUnhideWhenUsed="1" w:defQFormat="0" w:count="267">
-    <w:lsdException w:name="Normal" w:semiHidden="0" w:uiPriority="0" w:unhideWhenUsed="0" w:qFormat="1"/>
-    <w:lsdException w:name="heading 1" w:semiHidden="0" w:uiPriority="9" w:unhideWhenUsed="0" w:qFormat="1"/>
-    <w:lsdException w:name="heading 2" w:uiPriority="9" w:qFormat="1"/>
-    <w:lsdException w:name="heading 3" w:uiPriority="9" w:qFormat="1"/>
-    <w:lsdException w:name="heading 4" w:uiPriority="9" w:qFormat="1"/>
-    <w:lsdException w:name="heading 5" w:uiPriority="9" w:qFormat="1"/>
-    <w:lsdException w:name="heading 6" w:uiPriority="9" w:qFormat="1"/>
-    <w:lsdException w:name="heading 7" w:uiPriority="9" w:qFormat="1"/>
-    <w:lsdException w:name="heading 8" w:uiPriority="9" w:qFormat="1"/>
-    <w:lsdException w:name="heading 9" w:uiPriority="9" w:qFormat="1"/>
-    <w:lsdException w:name="toc 1" w:uiPriority="39"/>
-    <w:lsdException w:name="toc 2" w:uiPriority="39"/>
-    <w:lsdException w:name="toc 3" w:uiPriority="39"/>
-    <w:lsdException w:name="toc 4" w:uiPriority="39"/>
-    <w:lsdException w:name="toc 5" w:uiPriority="39"/>
-    <w:lsdException w:name="toc 6" w:uiPriority="39"/>
-    <w:lsdException w:name="toc 7" w:uiPriority="39"/>
-    <w:lsdException w:name="toc 8" w:uiPriority="39"/>
-    <w:lsdException w:name="toc 9" w:uiPriority="39"/>
-    <w:lsdException w:name="caption" w:uiPriority="35" w:qFormat="1"/>
-    <w:lsdException w:name="Title" w:semiHidden="0" w:uiPriority="10" w:unhideWhenUsed="0" w:qFormat="1"/>
-    <w:lsdException w:name="Default Paragraph Font" w:uiPriority="1"/>
-    <w:lsdException w:name="Subtitle" w:semiHidden="0" w:uiPriority="11" w:unhideWhenUsed="0" w:qFormat="1"/>
-    <w:lsdException w:name="Strong" w:semiHidden="0" w:uiPriority="22" w:unhideWhenUsed="0" w:qFormat="1"/>
-    <w:lsdException w:name="Emphasis" w:semiHidden="0" w:uiPriority="20" w:unhideWhenUsed="0" w:qFormat="1"/>
-    <w:lsdException w:name="Table Grid" w:semiHidden="0" w:uiPriority="39" w:unhideWhenUsed="0"/>
-    <w:lsdException w:name="Placeholder Text" w:unhideWhenUsed="0"/>
-    <w:lsdException w:name="No Spacing" w:semiHidden="0" w:uiPriority="1" w:unhideWhenUsed="0" w:qFormat="1"/>
-    <w:lsdException w:name="Light Shading" w:semiHidden="0" w:uiPriority="60" w:unhideWhenUsed="0"/>
-    <w:lsdException w:name="Light List" w:semiHidden="0" w:uiPriority="61" w:unhideWhenUsed="0"/>
-    <w:lsdException w:name="Light Grid" w:semiHidden="0" w:uiPriority="62" w:unhideWhenUsed="0"/>
-    <w:lsdException w:name="Medium Shading 1" w:semiHidden="0" w:uiPriority="63" w:unhideWhenUsed="0"/>
-    <w:lsdException w:name="Medium Shading 2" w:semiHidden="0" w:uiPriority="64" w:unhideWhenUsed="0"/>
-    <w:lsdException w:name="Medium List 1" w:semiHidden="0" w:uiPriority="65" w:unhideWhenUsed="0"/>
-    <w:lsdException w:name="Medium List 2" w:semiHidden="0" w:uiPriority="66" w:unhideWhenUsed="0"/>
-    <w:lsdException w:name="Medium Grid 1" w:semiHidden="0" w:uiPriority="67" w:unhideWhenUsed="0"/>
-    <w:lsdException w:name="Medium Grid 2" w:semiHidden="0" w:uiPriority="68" w:unhideWhenUsed="0"/>
-    <w:lsdException w:name="Medium Grid 3" w:semiHidden="0" w:uiPriority="69" w:unhideWhenUsed="0"/>
-    <w:lsdException w:name="Dark List" w:semiHidden="0" w:uiPriority="70" w:unhideWhenUsed="0"/>
-    <w:lsdException w:name="Colorful Shading" w:semiHidden="0" w:uiPriority="71" w:unhideWhenUsed="0"/>
-    <w:lsdException w:name="Colorful List" w:semiHidden="0" w:uiPriority="72" w:unhideWhenUsed="0"/>
-    <w:lsdException w:name="Colorful Grid" w:semiHidden="0" w:uiPriority="73" w:unhideWhenUsed="0"/>
-    <w:lsdException w:name="Light Shading Accent 1" w:semiHidden="0" w:uiPriority="60" w:unhideWhenUsed="0"/>
-    <w:lsdException w:name="Light List Accent 1" w:semiHidden="0" w:uiPriority="61" w:unhideWhenUsed="0"/>
-    <w:lsdException w:name="Light Grid Accent 1" w:semiHidden="0" w:uiPriority="62" w:unhideWhenUsed="0"/>
-    <w:lsdException w:name="Medium Shading 1 Accent 1" w:semiHidden="0" w:uiPriority="63" w:unhideWhenUsed="0"/>
-    <w:lsdException w:name="Medium Shading 2 Accent 1" w:semiHidden="0" w:uiPriority="64" w:unhideWhenUsed="0"/>
-    <w:lsdException w:name="Medium List 1 Accent 1" w:semiHidden="0" w:uiPriority="65" w:unhideWhenUsed="0"/>
-    <w:lsdException w:name="Revision" w:unhideWhenUsed="0"/>
-    <w:lsdException w:name="List Paragraph" w:semiHidden="0" w:uiPriority="34" w:unhideWhenUsed="0" w:qFormat="1"/>
-    <w:lsdException w:name="Quote" w:semiHidden="0" w:uiPriority="29" w:unhideWhenUsed="0" w:qFormat="1"/>
-    <w:lsdException w:name="Intense Quote" w:semiHidden="0" w:uiPriority="30" w:unhideWhenUsed="0" w:qFormat="1"/>
-    <w:lsdException w:name="Medium List 2 Accent 1" w:semiHidden="0" w:uiPriority="66" w:unhideWhenUsed="0"/>
-    <w:lsdException w:name="Medium Grid 1 Accent 1" w:semiHidden="0" w:uiPriority="67" w:unhideWhenUsed="0"/>
-    <w:lsdException w:name="Medium Grid 2 Accent 1" w:semiHidden="0" w:uiPriority="68" w:unhideWhenUsed="0"/>
-    <w:lsdException w:name="Medium Grid 3 Accent 1" w:semiHidden="0" w:uiPriority="69" w:unhideWhenUsed="0"/>
-    <w:lsdException w:name="Dark List Accent 1" w:semiHidden="0" w:uiPriority="70" w:unhideWhenUsed="0"/>
-    <w:lsdException w:name="Colorful Shading Accent 1" w:semiHidden="0" w:uiPriority="71" w:unhideWhenUsed="0"/>
-    <w:lsdException w:name="Colorful List Accent 1" w:semiHidden="0" w:uiPriority="72" w:unhideWhenUsed="0"/>
-    <w:lsdException w:name="Colorful Grid Accent 1" w:semiHidden="0" w:uiPriority="73" w:unhideWhenUsed="0"/>
-    <w:lsdException w:name="Light Shading Accent 2" w:semiHidden="0" w:uiPriority="60" w:unhideWhenUsed="0"/>
-    <w:lsdException w:name="Light List Accent 2" w:semiHidden="0" w:uiPriority="61" w:unhideWhenUsed="0"/>
-    <w:lsdException w:name="Light Grid Accent 2" w:semiHidden="0" w:uiPriority="62" w:unhideWhenUsed="0"/>
-    <w:lsdException w:name="Medium Shading 1 Accent 2" w:semiHidden="0" w:uiPriority="63" w:unhideWhenUsed="0"/>
-    <w:lsdException w:name="Medium Shading 2 Accent 2" w:semiHidden="0" w:uiPriority="64" w:unhideWhenUsed="0"/>
-    <w:lsdException w:name="Medium List 1 Accent 2" w:semiHidden="0" w:uiPriority="65" w:unhideWhenUsed="0"/>
-    <w:lsdException w:name="Medium List 2 Accent 2" w:semiHidden="0" w:uiPriority="66" w:unhideWhenUsed="0"/>
-    <w:lsdException w:name="Medium Grid 1 Accent 2" w:semiHidden="0" w:uiPriority="67" w:unhideWhenUsed="0"/>
-    <w:lsdException w:name="Medium Grid 2 Accent 2" w:semiHidden="0" w:uiPriority="68" w:unhideWhenUsed="0"/>
-    <w:lsdException w:name="Medium Grid 3 Accent 2" w:semiHidden="0" w:uiPriority="69" w:unhideWhenUsed="0"/>
-    <w:lsdException w:name="Dark List Accent 2" w:semiHidden="0" w:uiPriority="70" w:unhideWhenUsed="0"/>
-    <w:lsdException w:name="Colorful Shading Accent 2" w:semiHidden="0" w:uiPriority="71" w:unhideWhenUsed="0"/>
-    <w:lsdException w:name="Colorful List Accent 2" w:semiHidden="0" w:uiPriority="72" w:unhideWhenUsed="0"/>
-    <w:lsdException w:name="Colorful Grid Accent 2" w:semiHidden="0" w:uiPriority="73" w:unhideWhenUsed="0"/>
-    <w:lsdException w:name="Light Shading Accent 3" w:semiHidden="0" w:uiPriority="60" w:unhideWhenUsed="0"/>
-    <w:lsdException w:name="Light List Accent 3" w:semiHidden="0" w:uiPriority="61" w:unhideWhenUsed="0"/>
-    <w:lsdException w:name="Light Grid Accent 3" w:semiHidden="0" w:uiPriority="62" w:unhideWhenUsed="0"/>
-    <w:lsdException w:name="Medium Shading 1 Accent 3" w:semiHidden="0" w:uiPriority="63" w:unhideWhenUsed="0"/>
-    <w:lsdException w:name="Medium Shading 2 Accent 3" w:semiHidden="0" w:uiPriority="64" w:unhideWhenUsed="0"/>
-    <w:lsdException w:name="Medium List 1 Accent 3" w:semiHidden="0" w:uiPriority="65" w:unhideWhenUsed="0"/>
-    <w:lsdException w:name="Medium List 2 Accent 3" w:semiHidden="0" w:uiPriority="66" w:unhideWhenUsed="0"/>
-    <w:lsdException w:name="Medium Grid 1 Accent 3" w:semiHidden="0" w:uiPriority="67" w:unhideWhenUsed="0"/>
-    <w:lsdException w:name="Medium Grid 2 Accent 3" w:semiHidden="0" w:uiPriority="68" w:unhideWhenUsed="0"/>
-    <w:lsdException w:name="Medium Grid 3 Accent 3" w:semiHidden="0" w:uiPriority="69" w:unhideWhenUsed="0"/>
-    <w:lsdException w:name="Dark List Accent 3" w:semiHidden="0" w:uiPriority="70" w:unhideWhenUsed="0"/>
-    <w:lsdException w:name="Colorful Shading Accent 3" w:semiHidden="0" w:uiPriority="71" w:unhideWhenUsed="0"/>
-    <w:lsdException w:name="Colorful List Accent 3" w:semiHidden="0" w:uiPriority="72" w:unhideWhenUsed="0"/>
-    <w:lsdException w:name="Colorful Grid Accent 3" w:semiHidden="0" w:uiPriority="73" w:unhideWhenUsed="0"/>
-    <w:lsdException w:name="Light Shading Accent 4" w:semiHidden="0" w:uiPriority="60" w:unhideWhenUsed="0"/>
-    <w:lsdException w:name="Light List Accent 4" w:semiHidden="0" w:uiPriority="61" w:unhideWhenUsed="0"/>
-    <w:lsdException w:name="Light Grid Accent 4" w:semiHidden="0" w:uiPriority="62" w:unhideWhenUsed="0"/>
-    <w:lsdException w:name="Medium Shading 1 Accent 4" w:semiHidden="0" w:uiPriority="63" w:unhideWhenUsed="0"/>
-    <w:lsdException w:name="Medium Shading 2 Accent 4" w:semiHidden="0" w:uiPriority="64" w:unhideWhenUsed="0"/>
-    <w:lsdException w:name="Medium List 1 Accent 4" w:semiHidden="0" w:uiPriority="65" w:unhideWhenUsed="0"/>
-    <w:lsdException w:name="Medium List 2 Accent 4" w:semiHidden="0" w:uiPriority="66" w:unhideWhenUsed="0"/>
-    <w:lsdException w:name="Medium Grid 1 Accent 4" w:semiHidden="0" w:uiPriority="67" w:unhideWhenUsed="0"/>
-    <w:lsdException w:name="Medium Grid 2 Accent 4" w:semiHidden="0" w:uiPriority="68" w:unhideWhenUsed="0"/>
-    <w:lsdException w:name="Medium Grid 3 Accent 4" w:semiHidden="0" w:uiPriority="69" w:unhideWhenUsed="0"/>
-    <w:lsdException w:name="Dark List Accent 4" w:semiHidden="0" w:uiPriority="70" w:unhideWhenUsed="0"/>
-    <w:lsdException w:name="Colorful Shading Accent 4" w:semiHidden="0" w:uiPriority="71" w:unhideWhenUsed="0"/>
-    <w:lsdException w:name="Colorful List Accent 4" w:semiHidden="0" w:uiPriority="72" w:unhideWhenUsed="0"/>
-    <w:lsdException w:name="Colorful Grid Accent 4" w:semiHidden="0" w:uiPriority="73" w:unhideWhenUsed="0"/>
-    <w:lsdException w:name="Light Shading Accent 5" w:semiHidden="0" w:uiPriority="60" w:unhideWhenUsed="0"/>
-    <w:lsdException w:name="Light List Accent 5" w:semiHidden="0" w:uiPriority="61" w:unhideWhenUsed="0"/>
-    <w:lsdException w:name="Light Grid Accent 5" w:semiHidden="0" w:uiPriority="62" w:unhideWhenUsed="0"/>
-    <w:lsdException w:name="Medium Shading 1 Accent 5" w:semiHidden="0" w:uiPriority="63" w:unhideWhenUsed="0"/>
-    <w:lsdException w:name="Medium Shading 2 Accent 5" w:semiHidden="0" w:uiPriority="64" w:unhideWhenUsed="0"/>
-    <w:lsdException w:name="Medium List 1 Accent 5" w:semiHidden="0" w:uiPriority="65" w:unhideWhenUsed="0"/>
-    <w:lsdException w:name="Medium List 2 Accent 5" w:semiHidden="0" w:uiPriority="66" w:unhideWhenUsed="0"/>
-    <w:lsdException w:name="Medium Grid 1 Accent 5" w:semiHidden="0" w:uiPriority="67" w:unhideWhenUsed="0"/>
-    <w:lsdException w:name="Medium Grid 2 Accent 5" w:semiHidden="0" w:uiPriority="68" w:unhideWhenUsed="0"/>
-    <w:lsdException w:name="Medium Grid 3 Accent 5" w:semiHidden="0" w:uiPriority="69" w:unhideWhenUsed="0"/>
-    <w:lsdException w:name="Dark List Accent 5" w:semiHidden="0" w:uiPriority="70" w:unhideWhenUsed="0"/>
-    <w:lsdException w:name="Colorful Shading Accent 5" w:semiHidden="0" w:uiPriority="71" w:unhideWhenUsed="0"/>
-    <w:lsdException w:name="Colorful List Accent 5" w:semiHidden="0" w:uiPriority="72" w:unhideWhenUsed="0"/>
-    <w:lsdException w:name="Colorful Grid Accent 5" w:semiHidden="0" w:uiPriority="73" w:unhideWhenUsed="0"/>
-    <w:lsdException w:name="Light Shading Accent 6" w:semiHidden="0" w:uiPriority="60" w:unhideWhenUsed="0"/>
-    <w:lsdException w:name="Light List Accent 6" w:semiHidden="0" w:uiPriority="61" w:unhideWhenUsed="0"/>
-    <w:lsdException w:name="Light Grid Accent 6" w:semiHidden="0" w:uiPriority="62" w:unhideWhenUsed="0"/>
-    <w:lsdException w:name="Medium Shading 1 Accent 6" w:semiHidden="0" w:uiPriority="63" w:unhideWhenUsed="0"/>
-    <w:lsdException w:name="Medium Shading 2 Accent 6" w:semiHidden="0" w:uiPriority="64" w:unhideWhenUsed="0"/>
-    <w:lsdException w:name="Medium List 1 Accent 6" w:semiHidden="0" w:uiPriority="65" w:unhideWhenUsed="0"/>
-    <w:lsdException w:name="Medium List 2 Accent 6" w:semiHidden="0" w:uiPriority="66" w:unhideWhenUsed="0"/>
-    <w:lsdException w:name="Medium Grid 1 Accent 6" w:semiHidden="0" w:uiPriority="67" w:unhideWhenUsed="0"/>
-    <w:lsdException w:name="Medium Grid 2 Accent 6" w:semiHidden="0" w:uiPriority="68" w:unhideWhenUsed="0"/>
-    <w:lsdException w:name="Medium Grid 3 Accent 6" w:semiHidden="0" w:uiPriority="69" w:unhideWhenUsed="0"/>
-    <w:lsdException w:name="Dark List Accent 6" w:semiHidden="0" w:uiPriority="70" w:unhideWhenUsed="0"/>
-    <w:lsdException w:name="Colorful Shading Accent 6" w:semiHidden="0" w:uiPriority="71" w:unhideWhenUsed="0"/>
-    <w:lsdException w:name="Colorful List Accent 6" w:semiHidden="0" w:uiPriority="72" w:unhideWhenUsed="0"/>
-    <w:lsdException w:name="Colorful Grid Accent 6" w:semiHidden="0" w:uiPriority="73" w:unhideWhenUsed="0"/>
-    <w:lsdException w:name="Subtle Emphasis" w:semiHidden="0" w:uiPriority="19" w:unhideWhenUsed="0" w:qFormat="1"/>
-    <w:lsdException w:name="Intense Emphasis" w:semiHidden="0" w:uiPriority="21" w:unhideWhenUsed="0" w:qFormat="1"/>
-    <w:lsdException w:name="Subtle Reference" w:semiHidden="0" w:uiPriority="31" w:unhideWhenUsed="0" w:qFormat="1"/>
-    <w:lsdException w:name="Intense Reference" w:semiHidden="0" w:uiPriority="32" w:unhideWhenUsed="0" w:qFormat="1"/>
-    <w:lsdException w:name="Book Title" w:semiHidden="0" w:uiPriority="33" w:unhideWhenUsed="0" w:qFormat="1"/>
-    <w:lsdException w:name="Bibliography" w:uiPriority="37"/>
-    <w:lsdException w:name="TOC Heading" w:uiPriority="39" w:qFormat="1"/>
+  <w:latentStyles w:defLockedState="0" w:defUIPriority="99" w:defSemiHidden="0" w:defUnhideWhenUsed="0" w:defQFormat="0" w:count="376">
+    <w:lsdException w:name="Normal" w:uiPriority="0" w:qFormat="1"/>
+    <w:lsdException w:name="heading 1" w:uiPriority="9" w:qFormat="1"/>
+    <w:lsdException w:name="heading 2" w:semiHidden="1" w:uiPriority="9" w:unhideWhenUsed="1" w:qFormat="1"/>
+    <w:lsdException w:name="heading 3" w:semiHidden="1" w:uiPriority="9" w:unhideWhenUsed="1" w:qFormat="1"/>
+    <w:lsdException w:name="heading 4" w:semiHidden="1" w:uiPriority="9" w:unhideWhenUsed="1" w:qFormat="1"/>
+    <w:lsdException w:name="heading 5" w:semiHidden="1" w:uiPriority="9" w:unhideWhenUsed="1" w:qFormat="1"/>
+    <w:lsdException w:name="heading 6" w:semiHidden="1" w:uiPriority="9" w:unhideWhenUsed="1" w:qFormat="1"/>
+    <w:lsdException w:name="heading 7" w:semiHidden="1" w:uiPriority="9" w:unhideWhenUsed="1" w:qFormat="1"/>
+    <w:lsdException w:name="heading 8" w:semiHidden="1" w:uiPriority="9" w:unhideWhenUsed="1" w:qFormat="1"/>
+    <w:lsdException w:name="heading 9" w:semiHidden="1" w:uiPriority="9" w:unhideWhenUsed="1" w:qFormat="1"/>
+    <w:lsdException w:name="index 1" w:semiHidden="1" w:unhideWhenUsed="1"/>
+    <w:lsdException w:name="index 2" w:semiHidden="1" w:unhideWhenUsed="1"/>
+    <w:lsdException w:name="index 3" w:semiHidden="1" w:unhideWhenUsed="1"/>
+    <w:lsdException w:name="index 4" w:semiHidden="1" w:unhideWhenUsed="1"/>
+    <w:lsdException w:name="index 5" w:semiHidden="1" w:unhideWhenUsed="1"/>
+    <w:lsdException w:name="index 6" w:semiHidden="1" w:unhideWhenUsed="1"/>
+    <w:lsdException w:name="index 7" w:semiHidden="1" w:unhideWhenUsed="1"/>
+    <w:lsdException w:name="index 8" w:semiHidden="1" w:unhideWhenUsed="1"/>
+    <w:lsdException w:name="index 9" w:semiHidden="1" w:unhideWhenUsed="1"/>
+    <w:lsdException w:name="toc 1" w:semiHidden="1" w:uiPriority="39" w:unhideWhenUsed="1"/>
+    <w:lsdException w:name="toc 2" w:semiHidden="1" w:uiPriority="39" w:unhideWhenUsed="1"/>
+    <w:lsdException w:name="toc 3" w:semiHidden="1" w:uiPriority="39" w:unhideWhenUsed="1"/>
+    <w:lsdException w:name="toc 4" w:semiHidden="1" w:uiPriority="39" w:unhideWhenUsed="1"/>
+    <w:lsdException w:name="toc 5" w:semiHidden="1" w:uiPriority="39" w:unhideWhenUsed="1"/>
+    <w:lsdException w:name="toc 6" w:semiHidden="1" w:uiPriority="39" w:unhideWhenUsed="1"/>
+    <w:lsdException w:name="toc 7" w:semiHidden="1" w:uiPriority="39" w:unhideWhenUsed="1"/>
+    <w:lsdException w:name="toc 8" w:semiHidden="1" w:uiPriority="39" w:unhideWhenUsed="1"/>
+    <w:lsdException w:name="toc 9" w:semiHidden="1" w:uiPriority="39" w:unhideWhenUsed="1"/>
+    <w:lsdException w:name="Normal Indent" w:semiHidden="1" w:unhideWhenUsed="1"/>
+    <w:lsdException w:name="footnote text" w:semiHidden="1" w:unhideWhenUsed="1"/>
+    <w:lsdException w:name="annotation text" w:semiHidden="1" w:unhideWhenUsed="1"/>
+    <w:lsdException w:name="header" w:semiHidden="1" w:unhideWhenUsed="1"/>
+    <w:lsdException w:name="footer" w:semiHidden="1" w:unhideWhenUsed="1"/>
+    <w:lsdException w:name="index heading" w:semiHidden="1" w:unhideWhenUsed="1"/>
+    <w:lsdException w:name="caption" w:semiHidden="1" w:uiPriority="35" w:unhideWhenUsed="1" w:qFormat="1"/>
+    <w:lsdException w:name="table of figures" w:semiHidden="1" w:unhideWhenUsed="1"/>
+    <w:lsdException w:name="envelope address" w:semiHidden="1" w:unhideWhenUsed="1"/>
+    <w:lsdException w:name="envelope return" w:semiHidden="1" w:unhideWhenUsed="1"/>
+    <w:lsdException w:name="footnote reference" w:semiHidden="1" w:unhideWhenUsed="1"/>
+    <w:lsdException w:name="annotation reference" w:semiHidden="1" w:unhideWhenUsed="1"/>
+    <w:lsdException w:name="line number" w:semiHidden="1" w:unhideWhenUsed="1"/>
+    <w:lsdException w:name="page number" w:semiHidden="1" w:unhideWhenUsed="1"/>
+    <w:lsdException w:name="endnote reference" w:semiHidden="1" w:unhideWhenUsed="1"/>
+    <w:lsdException w:name="endnote text" w:semiHidden="1" w:unhideWhenUsed="1"/>
+    <w:lsdException w:name="table of authorities" w:semiHidden="1" w:unhideWhenUsed="1"/>
+    <w:lsdException w:name="macro" w:semiHidden="1" w:unhideWhenUsed="1"/>
+    <w:lsdException w:name="toa heading" w:semiHidden="1" w:unhideWhenUsed="1"/>
+    <w:lsdException w:name="List" w:semiHidden="1" w:unhideWhenUsed="1"/>
+    <w:lsdException w:name="List Bullet" w:semiHidden="1" w:unhideWhenUsed="1"/>
+    <w:lsdException w:name="List Number" w:semiHidden="1" w:unhideWhenUsed="1"/>
+    <w:lsdException w:name="List 2" w:semiHidden="1" w:unhideWhenUsed="1"/>
+    <w:lsdException w:name="List 3" w:semiHidden="1" w:unhideWhenUsed="1"/>
+    <w:lsdException w:name="List 4" w:semiHidden="1" w:unhideWhenUsed="1"/>
+    <w:lsdException w:name="List 5" w:semiHidden="1" w:unhideWhenUsed="1"/>
+    <w:lsdException w:name="List Bullet 2" w:semiHidden="1" w:unhideWhenUsed="1"/>
+    <w:lsdException w:name="List Bullet 3" w:semiHidden="1" w:unhideWhenUsed="1"/>
+    <w:lsdException w:name="List Bullet 4" w:semiHidden="1" w:unhideWhenUsed="1"/>
+    <w:lsdException w:name="List Bullet 5" w:semiHidden="1" w:unhideWhenUsed="1"/>
+    <w:lsdException w:name="List Number 2" w:semiHidden="1" w:unhideWhenUsed="1"/>
+    <w:lsdException w:name="List Number 3" w:semiHidden="1" w:unhideWhenUsed="1"/>
+    <w:lsdException w:name="List Number 4" w:semiHidden="1" w:unhideWhenUsed="1"/>
+    <w:lsdException w:name="List Number 5" w:semiHidden="1" w:unhideWhenUsed="1"/>
+    <w:lsdException w:name="Title" w:uiPriority="10" w:qFormat="1"/>
+    <w:lsdException w:name="Closing" w:semiHidden="1" w:unhideWhenUsed="1"/>
+    <w:lsdException w:name="Signature" w:semiHidden="1" w:unhideWhenUsed="1"/>
+    <w:lsdException w:name="Default Paragraph Font" w:semiHidden="1" w:uiPriority="1" w:unhideWhenUsed="1"/>
+    <w:lsdException w:name="Body Text" w:semiHidden="1" w:unhideWhenUsed="1"/>
+    <w:lsdException w:name="Body Text Indent" w:semiHidden="1" w:unhideWhenUsed="1"/>
+    <w:lsdException w:name="List Continue" w:semiHidden="1" w:unhideWhenUsed="1"/>
+    <w:lsdException w:name="List Continue 2" w:semiHidden="1" w:unhideWhenUsed="1"/>
+    <w:lsdException w:name="List Continue 3" w:semiHidden="1" w:unhideWhenUsed="1"/>
+    <w:lsdException w:name="List Continue 4" w:semiHidden="1" w:unhideWhenUsed="1"/>
+    <w:lsdException w:name="List Continue 5" w:semiHidden="1" w:unhideWhenUsed="1"/>
+    <w:lsdException w:name="Message Header" w:semiHidden="1" w:unhideWhenUsed="1"/>
+    <w:lsdException w:name="Subtitle" w:uiPriority="11" w:qFormat="1"/>
+    <w:lsdException w:name="Salutation" w:semiHidden="1" w:unhideWhenUsed="1"/>
+    <w:lsdException w:name="Date" w:semiHidden="1" w:unhideWhenUsed="1"/>
+    <w:lsdException w:name="Body Text First Indent" w:semiHidden="1" w:unhideWhenUsed="1"/>
+    <w:lsdException w:name="Body Text First Indent 2" w:semiHidden="1" w:unhideWhenUsed="1"/>
+    <w:lsdException w:name="Note Heading" w:semiHidden="1" w:unhideWhenUsed="1"/>
+    <w:lsdException w:name="Body Text 2" w:semiHidden="1" w:unhideWhenUsed="1"/>
+    <w:lsdException w:name="Body Text 3" w:semiHidden="1" w:unhideWhenUsed="1"/>
+    <w:lsdException w:name="Body Text Indent 2" w:semiHidden="1" w:unhideWhenUsed="1"/>
+    <w:lsdException w:name="Body Text Indent 3" w:semiHidden="1" w:unhideWhenUsed="1"/>
+    <w:lsdException w:name="Block Text" w:semiHidden="1" w:unhideWhenUsed="1"/>
+    <w:lsdException w:name="Hyperlink" w:semiHidden="1" w:unhideWhenUsed="1"/>
+    <w:lsdException w:name="FollowedHyperlink" w:semiHidden="1" w:unhideWhenUsed="1"/>
+    <w:lsdException w:name="Strong" w:uiPriority="22" w:qFormat="1"/>
+    <w:lsdException w:name="Emphasis" w:uiPriority="20" w:qFormat="1"/>
+    <w:lsdException w:name="Document Map" w:semiHidden="1" w:unhideWhenUsed="1"/>
+    <w:lsdException w:name="Plain Text" w:semiHidden="1" w:unhideWhenUsed="1"/>
+    <w:lsdException w:name="E-mail Signature" w:semiHidden="1" w:unhideWhenUsed="1"/>
+    <w:lsdException w:name="HTML Top of Form" w:semiHidden="1" w:unhideWhenUsed="1"/>
+    <w:lsdException w:name="HTML Bottom of Form" w:semiHidden="1" w:unhideWhenUsed="1"/>
+    <w:lsdException w:name="Normal (Web)" w:semiHidden="1" w:unhideWhenUsed="1"/>
+    <w:lsdException w:name="HTML Acronym" w:semiHidden="1" w:unhideWhenUsed="1"/>
+    <w:lsdException w:name="HTML Address" w:semiHidden="1" w:unhideWhenUsed="1"/>
+    <w:lsdException w:name="HTML Cite" w:semiHidden="1" w:unhideWhenUsed="1"/>
+    <w:lsdException w:name="HTML Code" w:semiHidden="1" w:unhideWhenUsed="1"/>
+    <w:lsdException w:name="HTML Definition" w:semiHidden="1" w:unhideWhenUsed="1"/>
+    <w:lsdException w:name="HTML Keyboard" w:semiHidden="1" w:unhideWhenUsed="1"/>
+    <w:lsdException w:name="HTML Preformatted" w:semiHidden="1" w:unhideWhenUsed="1"/>
+    <w:lsdException w:name="HTML Sample" w:semiHidden="1" w:unhideWhenUsed="1"/>
+    <w:lsdException w:name="HTML Typewriter" w:semiHidden="1" w:unhideWhenUsed="1"/>
+    <w:lsdException w:name="HTML Variable" w:semiHidden="1" w:unhideWhenUsed="1"/>
+    <w:lsdException w:name="Normal Table" w:semiHidden="1" w:unhideWhenUsed="1"/>
+    <w:lsdException w:name="annotation subject" w:semiHidden="1" w:unhideWhenUsed="1"/>
+    <w:lsdException w:name="No List" w:semiHidden="1" w:unhideWhenUsed="1"/>
+    <w:lsdException w:name="Outline List 1" w:semiHidden="1" w:unhideWhenUsed="1"/>
+    <w:lsdException w:name="Outline List 2" w:semiHidden="1" w:unhideWhenUsed="1"/>
+    <w:lsdException w:name="Outline List 3" w:semiHidden="1" w:unhideWhenUsed="1"/>
+    <w:lsdException w:name="Table Simple 1" w:semiHidden="1" w:unhideWhenUsed="1"/>
+    <w:lsdException w:name="Table Simple 2" w:semiHidden="1" w:unhideWhenUsed="1"/>
+    <w:lsdException w:name="Table Simple 3" w:semiHidden="1" w:unhideWhenUsed="1"/>
+    <w:lsdException w:name="Table Classic 1" w:semiHidden="1" w:unhideWhenUsed="1"/>
+    <w:lsdException w:name="Table Classic 2" w:semiHidden="1" w:unhideWhenUsed="1"/>
+    <w:lsdException w:name="Table Classic 3" w:semiHidden="1" w:unhideWhenUsed="1"/>
+    <w:lsdException w:name="Table Classic 4" w:semiHidden="1" w:unhideWhenUsed="1"/>
+    <w:lsdException w:name="Table Colorful 1" w:semiHidden="1" w:unhideWhenUsed="1"/>
+    <w:lsdException w:name="Table Colorful 2" w:semiHidden="1" w:unhideWhenUsed="1"/>
+    <w:lsdException w:name="Table Colorful 3" w:semiHidden="1" w:unhideWhenUsed="1"/>
+    <w:lsdException w:name="Table Columns 1" w:semiHidden="1" w:unhideWhenUsed="1"/>
+    <w:lsdException w:name="Table Columns 2" w:semiHidden="1" w:unhideWhenUsed="1"/>
+    <w:lsdException w:name="Table Columns 3" w:semiHidden="1" w:unhideWhenUsed="1"/>
+    <w:lsdException w:name="Table Columns 4" w:semiHidden="1" w:unhideWhenUsed="1"/>
+    <w:lsdException w:name="Table Columns 5" w:semiHidden="1" w:unhideWhenUsed="1"/>
+    <w:lsdException w:name="Table Grid 1" w:semiHidden="1" w:unhideWhenUsed="1"/>
+    <w:lsdException w:name="Table Grid 2" w:semiHidden="1" w:unhideWhenUsed="1"/>
+    <w:lsdException w:name="Table Grid 3" w:semiHidden="1" w:unhideWhenUsed="1"/>
+    <w:lsdException w:name="Table Grid 4" w:semiHidden="1" w:unhideWhenUsed="1"/>
+    <w:lsdException w:name="Table Grid 5" w:semiHidden="1" w:unhideWhenUsed="1"/>
+    <w:lsdException w:name="Table Grid 6" w:semiHidden="1" w:unhideWhenUsed="1"/>
+    <w:lsdException w:name="Table Grid 7" w:semiHidden="1" w:unhideWhenUsed="1"/>
+    <w:lsdException w:name="Table Grid 8" w:semiHidden="1" w:unhideWhenUsed="1"/>
+    <w:lsdException w:name="Table List 1" w:semiHidden="1" w:unhideWhenUsed="1"/>
+    <w:lsdException w:name="Table List 2" w:semiHidden="1" w:unhideWhenUsed="1"/>
+    <w:lsdException w:name="Table List 3" w:semiHidden="1" w:unhideWhenUsed="1"/>
+    <w:lsdException w:name="Table List 4" w:semiHidden="1" w:unhideWhenUsed="1"/>
+    <w:lsdException w:name="Table List 5" w:semiHidden="1" w:unhideWhenUsed="1"/>
+    <w:lsdException w:name="Table List 6" w:semiHidden="1" w:unhideWhenUsed="1"/>
+    <w:lsdException w:name="Table List 7" w:semiHidden="1" w:unhideWhenUsed="1"/>
+    <w:lsdException w:name="Table List 8" w:semiHidden="1" w:unhideWhenUsed="1"/>
+    <w:lsdException w:name="Table 3D effects 1" w:semiHidden="1" w:unhideWhenUsed="1"/>
+    <w:lsdException w:name="Table 3D effects 2" w:semiHidden="1" w:unhideWhenUsed="1"/>
+    <w:lsdException w:name="Table 3D effects 3" w:semiHidden="1" w:unhideWhenUsed="1"/>
+    <w:lsdException w:name="Table Contemporary" w:semiHidden="1" w:unhideWhenUsed="1"/>
+    <w:lsdException w:name="Table Elegant" w:semiHidden="1" w:unhideWhenUsed="1"/>
+    <w:lsdException w:name="Table Professional" w:semiHidden="1" w:unhideWhenUsed="1"/>
+    <w:lsdException w:name="Table Subtle 1" w:semiHidden="1" w:unhideWhenUsed="1"/>
+    <w:lsdException w:name="Table Subtle 2" w:semiHidden="1" w:unhideWhenUsed="1"/>
+    <w:lsdException w:name="Table Web 1" w:semiHidden="1" w:unhideWhenUsed="1"/>
+    <w:lsdException w:name="Table Web 2" w:semiHidden="1" w:unhideWhenUsed="1"/>
+    <w:lsdException w:name="Table Web 3" w:semiHidden="1" w:unhideWhenUsed="1"/>
+    <w:lsdException w:name="Balloon Text" w:semiHidden="1" w:unhideWhenUsed="1"/>
+    <w:lsdException w:name="Table Grid" w:semiHidden="1" w:uiPriority="39" w:unhideWhenUsed="1"/>
+    <w:lsdException w:name="Table Theme" w:semiHidden="1" w:unhideWhenUsed="1"/>
+    <w:lsdException w:name="Placeholder Text" w:semiHidden="1"/>
+    <w:lsdException w:name="No Spacing" w:uiPriority="1" w:qFormat="1"/>
+    <w:lsdException w:name="Light Shading" w:uiPriority="60"/>
+    <w:lsdException w:name="Light List" w:uiPriority="61"/>
+    <w:lsdException w:name="Light Grid" w:uiPriority="62"/>
+    <w:lsdException w:name="Medium Shading 1" w:uiPriority="63"/>
+    <w:lsdException w:name="Medium Shading 2" w:uiPriority="64"/>
+    <w:lsdException w:name="Medium List 1" w:uiPriority="65"/>
+    <w:lsdException w:name="Medium List 2" w:uiPriority="66"/>
+    <w:lsdException w:name="Medium Grid 1" w:uiPriority="67"/>
+    <w:lsdException w:name="Medium Grid 2" w:uiPriority="68"/>
+    <w:lsdException w:name="Medium Grid 3" w:uiPriority="69"/>
+    <w:lsdException w:name="Dark List" w:uiPriority="70"/>
+    <w:lsdException w:name="Colorful Shading" w:uiPriority="71"/>
+    <w:lsdException w:name="Colorful List" w:uiPriority="72"/>
+    <w:lsdException w:name="Colorful Grid" w:uiPriority="73"/>
+    <w:lsdException w:name="Light Shading Accent 1" w:uiPriority="60"/>
+    <w:lsdException w:name="Light List Accent 1" w:uiPriority="61"/>
+    <w:lsdException w:name="Light Grid Accent 1" w:uiPriority="62"/>
+    <w:lsdException w:name="Medium Shading 1 Accent 1" w:uiPriority="63"/>
+    <w:lsdException w:name="Medium Shading 2 Accent 1" w:uiPriority="64"/>
+    <w:lsdException w:name="Medium List 1 Accent 1" w:uiPriority="65"/>
+    <w:lsdException w:name="Revision" w:semiHidden="1"/>
+    <w:lsdException w:name="List Paragraph" w:uiPriority="34" w:qFormat="1"/>
+    <w:lsdException w:name="Quote" w:uiPriority="29" w:qFormat="1"/>
+    <w:lsdException w:name="Intense Quote" w:uiPriority="30" w:qFormat="1"/>
+    <w:lsdException w:name="Medium List 2 Accent 1" w:uiPriority="66"/>
+    <w:lsdException w:name="Medium Grid 1 Accent 1" w:uiPriority="67"/>
+    <w:lsdException w:name="Medium Grid 2 Accent 1" w:uiPriority="68"/>
+    <w:lsdException w:name="Medium Grid 3 Accent 1" w:uiPriority="69"/>
+    <w:lsdException w:name="Dark List Accent 1" w:uiPriority="70"/>
+    <w:lsdException w:name="Colorful Shading Accent 1" w:uiPriority="71"/>
+    <w:lsdException w:name="Colorful List Accent 1" w:uiPriority="72"/>
+    <w:lsdException w:name="Colorful Grid Accent 1" w:uiPriority="73"/>
+    <w:lsdException w:name="Light Shading Accent 2" w:uiPriority="60"/>
+    <w:lsdException w:name="Light List Accent 2" w:uiPriority="61"/>
+    <w:lsdException w:name="Light Grid Accent 2" w:uiPriority="62"/>
+    <w:lsdException w:name="Medium Shading 1 Accent 2" w:uiPriority="63"/>
+    <w:lsdException w:name="Medium Shading 2 Accent 2" w:uiPriority="64"/>
+    <w:lsdException w:name="Medium List 1 Accent 2" w:uiPriority="65"/>
+    <w:lsdException w:name="Medium List 2 Accent 2" w:uiPriority="66"/>
+    <w:lsdException w:name="Medium Grid 1 Accent 2" w:uiPriority="67"/>
+    <w:lsdException w:name="Medium Grid 2 Accent 2" w:uiPriority="68"/>
+    <w:lsdException w:name="Medium Grid 3 Accent 2" w:uiPriority="69"/>
+    <w:lsdException w:name="Dark List Accent 2" w:uiPriority="70"/>
+    <w:lsdException w:name="Colorful Shading Accent 2" w:uiPriority="71"/>
+    <w:lsdException w:name="Colorful List Accent 2" w:uiPriority="72"/>
+    <w:lsdException w:name="Colorful Grid Accent 2" w:uiPriority="73"/>
+    <w:lsdException w:name="Light Shading Accent 3" w:uiPriority="60"/>
+    <w:lsdException w:name="Light List Accent 3" w:uiPriority="61"/>
+    <w:lsdException w:name="Light Grid Accent 3" w:uiPriority="62"/>
+    <w:lsdException w:name="Medium Shading 1 Accent 3" w:uiPriority="63"/>
+    <w:lsdException w:name="Medium Shading 2 Accent 3" w:uiPriority="64"/>
+    <w:lsdException w:name="Medium List 1 Accent 3" w:uiPriority="65"/>
+    <w:lsdException w:name="Medium List 2 Accent 3" w:uiPriority="66"/>
+    <w:lsdException w:name="Medium Grid 1 Accent 3" w:uiPriority="67"/>
+    <w:lsdException w:name="Medium Grid 2 Accent 3" w:uiPriority="68"/>
+    <w:lsdException w:name="Medium Grid 3 Accent 3" w:uiPriority="69"/>
+    <w:lsdException w:name="Dark List Accent 3" w:uiPriority="70"/>
+    <w:lsdException w:name="Colorful Shading Accent 3" w:uiPriority="71"/>
+    <w:lsdException w:name="Colorful List Accent 3" w:uiPriority="72"/>
+    <w:lsdException w:name="Colorful Grid Accent 3" w:uiPriority="73"/>
+    <w:lsdException w:name="Light Shading Accent 4" w:uiPriority="60"/>
+    <w:lsdException w:name="Light List Accent 4" w:uiPriority="61"/>
+    <w:lsdException w:name="Light Grid Accent 4" w:uiPriority="62"/>
+    <w:lsdException w:name="Medium Shading 1 Accent 4" w:uiPriority="63"/>
+    <w:lsdException w:name="Medium Shading 2 Accent 4" w:uiPriority="64"/>
+    <w:lsdException w:name="Medium List 1 Accent 4" w:uiPriority="65"/>
+    <w:lsdException w:name="Medium List 2 Accent 4" w:uiPriority="66"/>
+    <w:lsdException w:name="Medium Grid 1 Accent 4" w:uiPriority="67"/>
+    <w:lsdException w:name="Medium Grid 2 Accent 4" w:uiPriority="68"/>
+    <w:lsdException w:name="Medium Grid 3 Accent 4" w:uiPriority="69"/>
+    <w:lsdException w:name="Dark List Accent 4" w:uiPriority="70"/>
+    <w:lsdException w:name="Colorful Shading Accent 4" w:uiPriority="71"/>
+    <w:lsdException w:name="Colorful List Accent 4" w:uiPriority="72"/>
+    <w:lsdException w:name="Colorful Grid Accent 4" w:uiPriority="73"/>
+    <w:lsdException w:name="Light Shading Accent 5" w:uiPriority="60"/>
+    <w:lsdException w:name="Light List Accent 5" w:uiPriority="61"/>
+    <w:lsdException w:name="Light Grid Accent 5" w:uiPriority="62"/>
+    <w:lsdException w:name="Medium Shading 1 Accent 5" w:uiPriority="63"/>
+    <w:lsdException w:name="Medium Shading 2 Accent 5" w:uiPriority="64"/>
+    <w:lsdException w:name="Medium List 1 Accent 5" w:uiPriority="65"/>
+    <w:lsdException w:name="Medium List 2 Accent 5" w:uiPriority="66"/>
+    <w:lsdException w:name="Medium Grid 1 Accent 5" w:uiPriority="67"/>
+    <w:lsdException w:name="Medium Grid 2 Accent 5" w:uiPriority="68"/>
+    <w:lsdException w:name="Medium Grid 3 Accent 5" w:uiPriority="69"/>
+    <w:lsdException w:name="Dark List Accent 5" w:uiPriority="70"/>
+    <w:lsdException w:name="Colorful Shading Accent 5" w:uiPriority="71"/>
+    <w:lsdException w:name="Colorful List Accent 5" w:uiPriority="72"/>
+    <w:lsdException w:name="Colorful Grid Accent 5" w:uiPriority="73"/>
+    <w:lsdException w:name="Light Shading Accent 6" w:uiPriority="60"/>
+    <w:lsdException w:name="Light List Accent 6" w:uiPriority="61"/>
+    <w:lsdException w:name="Light Grid Accent 6" w:uiPriority="62"/>
+    <w:lsdException w:name="Medium Shading 1 Accent 6" w:uiPriority="63"/>
+    <w:lsdException w:name="Medium Shading 2 Accent 6" w:uiPriority="64"/>
+    <w:lsdException w:name="Medium List 1 Accent 6" w:uiPriority="65"/>
+    <w:lsdException w:name="Medium List 2 Accent 6" w:uiPriority="66"/>
+    <w:lsdException w:name="Medium Grid 1 Accent 6" w:uiPriority="67"/>
+    <w:lsdException w:name="Medium Grid 2 Accent 6" w:uiPriority="68"/>
+    <w:lsdException w:name="Medium Grid 3 Accent 6" w:uiPriority="69"/>
+    <w:lsdException w:name="Dark List Accent 6" w:uiPriority="70"/>
+    <w:lsdException w:name="Colorful Shading Accent 6" w:uiPriority="71"/>
+    <w:lsdException w:name="Colorful List Accent 6" w:uiPriority="72"/>
+    <w:lsdException w:name="Colorful Grid Accent 6" w:uiPriority="73"/>
+    <w:lsdException w:name="Subtle Emphasis" w:uiPriority="19" w:qFormat="1"/>
+    <w:lsdException w:name="Intense Emphasis" w:uiPriority="21" w:qFormat="1"/>
+    <w:lsdException w:name="Subtle Reference" w:uiPriority="31" w:qFormat="1"/>
+    <w:lsdException w:name="Intense Reference" w:uiPriority="32" w:qFormat="1"/>
+    <w:lsdException w:name="Book Title" w:uiPriority="33" w:qFormat="1"/>
+    <w:lsdException w:name="Bibliography" w:semiHidden="1" w:uiPriority="37" w:unhideWhenUsed="1"/>
+    <w:lsdException w:name="TOC Heading" w:semiHidden="1" w:uiPriority="39" w:unhideWhenUsed="1" w:qFormat="1"/>
+    <w:lsdException w:name="Plain Table 1" w:uiPriority="41"/>
+    <w:lsdException w:name="Plain Table 2" w:uiPriority="42"/>
+    <w:lsdException w:name="Plain Table 3" w:uiPriority="43"/>
+    <w:lsdException w:name="Plain Table 4" w:uiPriority="44"/>
+    <w:lsdException w:name="Plain Table 5" w:uiPriority="45"/>
+    <w:lsdException w:name="Grid Table Light" w:uiPriority="40"/>
+    <w:lsdException w:name="Grid Table 1 Light" w:uiPriority="46"/>
+    <w:lsdException w:name="Grid Table 2" w:uiPriority="47"/>
+    <w:lsdException w:name="Grid Table 3" w:uiPriority="48"/>
+    <w:lsdException w:name="Grid Table 4" w:uiPriority="49"/>
+    <w:lsdException w:name="Grid Table 5 Dark" w:uiPriority="50"/>
+    <w:lsdException w:name="Grid Table 6 Colorful" w:uiPriority="51"/>
+    <w:lsdException w:name="Grid Table 7 Colorful" w:uiPriority="52"/>
+    <w:lsdException w:name="Grid Table 1 Light Accent 1" w:uiPriority="46"/>
+    <w:lsdException w:name="Grid Table 2 Accent 1" w:uiPriority="47"/>
+    <w:lsdException w:name="Grid Table 3 Accent 1" w:uiPriority="48"/>
+    <w:lsdException w:name="Grid Table 4 Accent 1" w:uiPriority="49"/>
+    <w:lsdException w:name="Grid Table 5 Dark Accent 1" w:uiPriority="50"/>
+    <w:lsdException w:name="Grid Table 6 Colorful Accent 1" w:uiPriority="51"/>
+    <w:lsdException w:name="Grid Table 7 Colorful Accent 1" w:uiPriority="52"/>
+    <w:lsdException w:name="Grid Table 1 Light Accent 2" w:uiPriority="46"/>
+    <w:lsdException w:name="Grid Table 2 Accent 2" w:uiPriority="47"/>
+    <w:lsdException w:name="Grid Table 3 Accent 2" w:uiPriority="48"/>
+    <w:lsdException w:name="Grid Table 4 Accent 2" w:uiPriority="49"/>
+    <w:lsdException w:name="Grid Table 5 Dark Accent 2" w:uiPriority="50"/>
+    <w:lsdException w:name="Grid Table 6 Colorful Accent 2" w:uiPriority="51"/>
+    <w:lsdException w:name="Grid Table 7 Colorful Accent 2" w:uiPriority="52"/>
+    <w:lsdException w:name="Grid Table 1 Light Accent 3" w:uiPriority="46"/>
+    <w:lsdException w:name="Grid Table 2 Accent 3" w:uiPriority="47"/>
+    <w:lsdException w:name="Grid Table 3 Accent 3" w:uiPriority="48"/>
+    <w:lsdException w:name="Grid Table 4 Accent 3" w:uiPriority="49"/>
+    <w:lsdException w:name="Grid Table 5 Dark Accent 3" w:uiPriority="50"/>
+    <w:lsdException w:name="Grid Table 6 Colorful Accent 3" w:uiPriority="51"/>
+    <w:lsdException w:name="Grid Table 7 Colorful Accent 3" w:uiPriority="52"/>
+    <w:lsdException w:name="Grid Table 1 Light Accent 4" w:uiPriority="46"/>
+    <w:lsdException w:name="Grid Table 2 Accent 4" w:uiPriority="47"/>
+    <w:lsdException w:name="Grid Table 3 Accent 4" w:uiPriority="48"/>
+    <w:lsdException w:name="Grid Table 4 Accent 4" w:uiPriority="49"/>
+    <w:lsdException w:name="Grid Table 5 Dark Accent 4" w:uiPriority="50"/>
+    <w:lsdException w:name="Grid Table 6 Colorful Accent 4" w:uiPriority="51"/>
+    <w:lsdException w:name="Grid Table 7 Colorful Accent 4" w:uiPriority="52"/>
+    <w:lsdException w:name="Grid Table 1 Light Accent 5" w:uiPriority="46"/>
+    <w:lsdException w:name="Grid Table 2 Accent 5" w:uiPriority="47"/>
+    <w:lsdException w:name="Grid Table 3 Accent 5" w:uiPriority="48"/>
+    <w:lsdException w:name="Grid Table 4 Accent 5" w:uiPriority="49"/>
+    <w:lsdException w:name="Grid Table 5 Dark Accent 5" w:uiPriority="50"/>
+    <w:lsdException w:name="Grid Table 6 Colorful Accent 5" w:uiPriority="51"/>
+    <w:lsdException w:name="Grid Table 7 Colorful Accent 5" w:uiPriority="52"/>
+    <w:lsdException w:name="Grid Table 1 Light Accent 6" w:uiPriority="46"/>
+    <w:lsdException w:name="Grid Table 2 Accent 6" w:uiPriority="47"/>
+    <w:lsdException w:name="Grid Table 3 Accent 6" w:uiPriority="48"/>
+    <w:lsdException w:name="Grid Table 4 Accent 6" w:uiPriority="49"/>
+    <w:lsdException w:name="Grid Table 5 Dark Accent 6" w:uiPriority="50"/>
+    <w:lsdException w:name="Grid Table 6 Colorful Accent 6" w:uiPriority="51"/>
+    <w:lsdException w:name="Grid Table 7 Colorful Accent 6" w:uiPriority="52"/>
+    <w:lsdException w:name="List Table 1 Light" w:uiPriority="46"/>
+    <w:lsdException w:name="List Table 2" w:uiPriority="47"/>
+    <w:lsdException w:name="List Table 3" w:uiPriority="48"/>
+    <w:lsdException w:name="List Table 4" w:uiPriority="49"/>
+    <w:lsdException w:name="List Table 5 Dark" w:uiPriority="50"/>
+    <w:lsdException w:name="List Table 6 Colorful" w:uiPriority="51"/>
+    <w:lsdException w:name="List Table 7 Colorful" w:uiPriority="52"/>
+    <w:lsdException w:name="List Table 1 Light Accent 1" w:uiPriority="46"/>
+    <w:lsdException w:name="List Table 2 Accent 1" w:uiPriority="47"/>
+    <w:lsdException w:name="List Table 3 Accent 1" w:uiPriority="48"/>
+    <w:lsdException w:name="List Table 4 Accent 1" w:uiPriority="49"/>
+    <w:lsdException w:name="List Table 5 Dark Accent 1" w:uiPriority="50"/>
+    <w:lsdException w:name="List Table 6 Colorful Accent 1" w:uiPriority="51"/>
+    <w:lsdException w:name="List Table 7 Colorful Accent 1" w:uiPriority="52"/>
+    <w:lsdException w:name="List Table 1 Light Accent 2" w:uiPriority="46"/>
+    <w:lsdException w:name="List Table 2 Accent 2" w:uiPriority="47"/>
+    <w:lsdException w:name="List Table 3 Accent 2" w:uiPriority="48"/>
+    <w:lsdException w:name="List Table 4 Accent 2" w:uiPriority="49"/>
+    <w:lsdException w:name="List Table 5 Dark Accent 2" w:uiPriority="50"/>
+    <w:lsdException w:name="List Table 6 Colorful Accent 2" w:uiPriority="51"/>
+    <w:lsdException w:name="List Table 7 Colorful Accent 2" w:uiPriority="52"/>
+    <w:lsdException w:name="List Table 1 Light Accent 3" w:uiPriority="46"/>
+    <w:lsdException w:name="List Table 2 Accent 3" w:uiPriority="47"/>
+    <w:lsdException w:name="List Table 3 Accent 3" w:uiPriority="48"/>
+    <w:lsdException w:name="List Table 4 Accent 3" w:uiPriority="49"/>
+    <w:lsdException w:name="List Table 5 Dark Accent 3" w:uiPriority="50"/>
+    <w:lsdException w:name="List Table 6 Colorful Accent 3" w:uiPriority="51"/>
+    <w:lsdException w:name="List Table 7 Colorful Accent 3" w:uiPriority="52"/>
+    <w:lsdException w:name="List Table 1 Light Accent 4" w:uiPriority="46"/>
+    <w:lsdException w:name="List Table 2 Accent 4" w:uiPriority="47"/>
+    <w:lsdException w:name="List Table 3 Accent 4" w:uiPriority="48"/>
+    <w:lsdException w:name="List Table 4 Accent 4" w:uiPriority="49"/>
+    <w:lsdException w:name="List Table 5 Dark Accent 4" w:uiPriority="50"/>
+    <w:lsdException w:name="List Table 6 Colorful Accent 4" w:uiPriority="51"/>
+    <w:lsdException w:name="List Table 7 Colorful Accent 4" w:uiPriority="52"/>
+    <w:lsdException w:name="List Table 1 Light Accent 5" w:uiPriority="46"/>
+    <w:lsdException w:name="List Table 2 Accent 5" w:uiPriority="47"/>
+    <w:lsdException w:name="List Table 3 Accent 5" w:uiPriority="48"/>
+    <w:lsdException w:name="List Table 4 Accent 5" w:uiPriority="49"/>
+    <w:lsdException w:name="List Table 5 Dark Accent 5" w:uiPriority="50"/>
+    <w:lsdException w:name="List Table 6 Colorful Accent 5" w:uiPriority="51"/>
+    <w:lsdException w:name="List Table 7 Colorful Accent 5" w:uiPriority="52"/>
+    <w:lsdException w:name="List Table 1 Light Accent 6" w:uiPriority="46"/>
+    <w:lsdException w:name="List Table 2 Accent 6" w:uiPriority="47"/>
+    <w:lsdException w:name="List Table 3 Accent 6" w:uiPriority="48"/>
+    <w:lsdException w:name="List Table 4 Accent 6" w:uiPriority="49"/>
+    <w:lsdException w:name="List Table 5 Dark Accent 6" w:uiPriority="50"/>
+    <w:lsdException w:name="List Table 6 Colorful Accent 6" w:uiPriority="51"/>
+    <w:lsdException w:name="List Table 7 Colorful Accent 6" w:uiPriority="52"/>
+    <w:lsdException w:name="Mention" w:semiHidden="1" w:unhideWhenUsed="1"/>
+    <w:lsdException w:name="Smart Hyperlink" w:semiHidden="1" w:unhideWhenUsed="1"/>
+    <w:lsdException w:name="Hashtag" w:semiHidden="1" w:unhideWhenUsed="1"/>
+    <w:lsdException w:name="Unresolved Mention" w:semiHidden="1" w:unhideWhenUsed="1"/>
+    <w:lsdException w:name="Smart Link" w:semiHidden="1" w:unhideWhenUsed="1"/>
   </w:latentStyles>
   <w:style w:type="paragraph" w:default="1" w:styleId="a">
     <w:name w:val="Normal"/>
@@ -5393,7 +5322,7 @@
   <a:extraClrSchemeLst/>
   <a:extLst>
     <a:ext uri="{05A4C25C-085E-4340-85A3-A5531E510DB2}">
-      <thm15:themeFamily xmlns:thm15="http://schemas.microsoft.com/office/thememl/2012/main" xmlns="" name="Office Theme" id="{62F939B6-93AF-4DB8-9C6B-D6C7DFDC589F}" vid="{4A3C46E8-61CC-4603-A589-7422A47A8E4A}"/>
+      <thm15:themeFamily xmlns:thm15="http://schemas.microsoft.com/office/thememl/2012/main" name="Office Theme" id="{62F939B6-93AF-4DB8-9C6B-D6C7DFDC589F}" vid="{4A3C46E8-61CC-4603-A589-7422A47A8E4A}"/>
     </a:ext>
   </a:extLst>
 </a:theme>

</xml_diff>